<commit_message>
Actualización Manual de Usuario
</commit_message>
<xml_diff>
--- a/Documentos Proyecto/Manual de Usuario.docx
+++ b/Documentos Proyecto/Manual de Usuario.docx
@@ -294,7 +294,7 @@
                         <pic:cNvPicPr/>
                       </pic:nvPicPr>
                       <pic:blipFill>
-                        <a:blip r:embed="rId6" cstate="print">
+                        <a:blip r:embed="rId7" cstate="print">
                           <a:extLst>
                             <a:ext uri="{28A0092B-C50C-407E-A947-70E740481C1C}">
                               <a14:useLocalDpi xmlns:a14="http://schemas.microsoft.com/office/drawing/2010/main" val="0"/>
@@ -890,59 +890,165 @@
     </w:sdt>
     <w:bookmarkEnd w:id="0"/>
     <w:p>
+      <w:pPr>
+        <w:spacing w:line="276" w:lineRule="auto"/>
+      </w:pPr>
       <w:r>
         <w:lastRenderedPageBreak/>
         <w:t>Índice:</w:t>
       </w:r>
     </w:p>
     <w:p>
+      <w:pPr>
+        <w:spacing w:line="276" w:lineRule="auto"/>
+      </w:pPr>
       <w:r>
         <w:t>..</w:t>
       </w:r>
     </w:p>
     <w:bookmarkEnd w:id="1"/>
     <w:p>
+      <w:pPr>
+        <w:spacing w:line="276" w:lineRule="auto"/>
+      </w:pPr>
       <w:r>
         <w:t>..</w:t>
       </w:r>
     </w:p>
     <w:p>
+      <w:pPr>
+        <w:spacing w:line="276" w:lineRule="auto"/>
+      </w:pPr>
       <w:r>
         <w:t>..</w:t>
       </w:r>
     </w:p>
-    <w:p/>
-    <w:p/>
-    <w:p>
-      <w:pPr>
+    <w:p>
+      <w:pPr>
+        <w:spacing w:line="276" w:lineRule="auto"/>
+      </w:pPr>
+    </w:p>
+    <w:p>
+      <w:pPr>
+        <w:spacing w:line="276" w:lineRule="auto"/>
+      </w:pPr>
+    </w:p>
+    <w:p>
+      <w:pPr>
+        <w:spacing w:line="276" w:lineRule="auto"/>
         <w:rPr>
           <w:u w:val="single"/>
         </w:rPr>
       </w:pPr>
     </w:p>
-    <w:p/>
-    <w:p/>
-    <w:p/>
-    <w:p/>
-    <w:p/>
-    <w:p/>
-    <w:p/>
-    <w:p/>
-    <w:p/>
-    <w:p/>
-    <w:p/>
-    <w:p/>
-    <w:p/>
-    <w:p/>
-    <w:p/>
-    <w:p/>
-    <w:p/>
-    <w:p/>
-    <w:p/>
-    <w:p/>
-    <w:p/>
-    <w:p>
-      <w:pPr>
+    <w:p>
+      <w:pPr>
+        <w:spacing w:line="276" w:lineRule="auto"/>
+      </w:pPr>
+    </w:p>
+    <w:p>
+      <w:pPr>
+        <w:spacing w:line="276" w:lineRule="auto"/>
+      </w:pPr>
+    </w:p>
+    <w:p>
+      <w:pPr>
+        <w:spacing w:line="276" w:lineRule="auto"/>
+      </w:pPr>
+    </w:p>
+    <w:p>
+      <w:pPr>
+        <w:spacing w:line="276" w:lineRule="auto"/>
+      </w:pPr>
+    </w:p>
+    <w:p>
+      <w:pPr>
+        <w:spacing w:line="276" w:lineRule="auto"/>
+      </w:pPr>
+    </w:p>
+    <w:p>
+      <w:pPr>
+        <w:spacing w:line="276" w:lineRule="auto"/>
+      </w:pPr>
+    </w:p>
+    <w:p>
+      <w:pPr>
+        <w:spacing w:line="276" w:lineRule="auto"/>
+      </w:pPr>
+    </w:p>
+    <w:p>
+      <w:pPr>
+        <w:spacing w:line="276" w:lineRule="auto"/>
+      </w:pPr>
+    </w:p>
+    <w:p>
+      <w:pPr>
+        <w:spacing w:line="276" w:lineRule="auto"/>
+      </w:pPr>
+    </w:p>
+    <w:p>
+      <w:pPr>
+        <w:spacing w:line="276" w:lineRule="auto"/>
+      </w:pPr>
+    </w:p>
+    <w:p>
+      <w:pPr>
+        <w:spacing w:line="276" w:lineRule="auto"/>
+      </w:pPr>
+    </w:p>
+    <w:p>
+      <w:pPr>
+        <w:spacing w:line="276" w:lineRule="auto"/>
+      </w:pPr>
+    </w:p>
+    <w:p>
+      <w:pPr>
+        <w:spacing w:line="276" w:lineRule="auto"/>
+      </w:pPr>
+    </w:p>
+    <w:p>
+      <w:pPr>
+        <w:spacing w:line="276" w:lineRule="auto"/>
+      </w:pPr>
+    </w:p>
+    <w:p>
+      <w:pPr>
+        <w:spacing w:line="276" w:lineRule="auto"/>
+      </w:pPr>
+    </w:p>
+    <w:p>
+      <w:pPr>
+        <w:spacing w:line="276" w:lineRule="auto"/>
+      </w:pPr>
+    </w:p>
+    <w:p>
+      <w:pPr>
+        <w:spacing w:line="276" w:lineRule="auto"/>
+      </w:pPr>
+    </w:p>
+    <w:p>
+      <w:pPr>
+        <w:spacing w:line="276" w:lineRule="auto"/>
+      </w:pPr>
+    </w:p>
+    <w:p>
+      <w:pPr>
+        <w:spacing w:line="276" w:lineRule="auto"/>
+      </w:pPr>
+    </w:p>
+    <w:p>
+      <w:pPr>
+        <w:spacing w:line="276" w:lineRule="auto"/>
+      </w:pPr>
+    </w:p>
+    <w:p>
+      <w:pPr>
+        <w:spacing w:line="276" w:lineRule="auto"/>
+      </w:pPr>
+    </w:p>
+    <w:p>
+      <w:pPr>
+        <w:spacing w:line="276" w:lineRule="auto"/>
         <w:rPr>
           <w:rFonts w:ascii="Times New Roman" w:hAnsi="Times New Roman" w:cs="Times New Roman"/>
           <w:sz w:val="40"/>
@@ -961,6 +1067,7 @@
     </w:p>
     <w:p>
       <w:pPr>
+        <w:spacing w:line="276" w:lineRule="auto"/>
         <w:rPr>
           <w:rFonts w:ascii="Times New Roman" w:hAnsi="Times New Roman" w:cs="Times New Roman"/>
         </w:rPr>
@@ -975,18 +1082,74 @@
         <w:rPr>
           <w:rFonts w:ascii="Times New Roman" w:hAnsi="Times New Roman" w:cs="Times New Roman"/>
         </w:rPr>
-        <w:t>Breve descripción del sistema, su propósito (generar energía renovable a partir del paso de personas), y el contexto en el que se desarrolló (prototipo educativo, uso en estaciones de subte, etc.).</w:t>
-      </w:r>
-    </w:p>
-    <w:p>
-      <w:pPr>
-        <w:rPr>
-          <w:rFonts w:ascii="Times New Roman" w:hAnsi="Times New Roman" w:cs="Times New Roman"/>
-        </w:rPr>
-      </w:pPr>
-    </w:p>
-    <w:p>
-      <w:pPr>
+        <w:t>PL.E.PE.R es un prototipo diseñado para demostrar la generación de energía renovable a partir de la presión ejercida por el paso de personas. Utiliza sensores piezoeléctricos capaces de transformar la energía mecánica producida al caminar en energía eléctrica, que luego es almacenada en una batería.</w:t>
+      </w:r>
+      <w:r>
+        <w:rPr>
+          <w:rFonts w:ascii="Times New Roman" w:hAnsi="Times New Roman" w:cs="Times New Roman"/>
+        </w:rPr>
+        <w:br/>
+      </w:r>
+      <w:r>
+        <w:rPr>
+          <w:rFonts w:ascii="Times New Roman" w:hAnsi="Times New Roman" w:cs="Times New Roman"/>
+        </w:rPr>
+        <w:t xml:space="preserve">   </w:t>
+      </w:r>
+      <w:r>
+        <w:rPr>
+          <w:rFonts w:ascii="Times New Roman" w:hAnsi="Times New Roman" w:cs="Times New Roman"/>
+        </w:rPr>
+        <w:t>El proyecto surge con el objetivo de aprovechar el tránsito cotidiano en espacios públicos</w:t>
+      </w:r>
+      <w:r>
+        <w:rPr>
+          <w:rFonts w:ascii="Times New Roman" w:hAnsi="Times New Roman" w:cs="Times New Roman"/>
+        </w:rPr>
+        <w:t xml:space="preserve">, </w:t>
+      </w:r>
+      <w:r>
+        <w:rPr>
+          <w:rFonts w:ascii="Times New Roman" w:hAnsi="Times New Roman" w:cs="Times New Roman"/>
+        </w:rPr>
+        <w:t>como estaciones de subte</w:t>
+      </w:r>
+      <w:r>
+        <w:rPr>
+          <w:rFonts w:ascii="Times New Roman" w:hAnsi="Times New Roman" w:cs="Times New Roman"/>
+        </w:rPr>
+        <w:t xml:space="preserve">, </w:t>
+      </w:r>
+      <w:r>
+        <w:rPr>
+          <w:rFonts w:ascii="Times New Roman" w:hAnsi="Times New Roman" w:cs="Times New Roman"/>
+        </w:rPr>
+        <w:t xml:space="preserve">para producir energía limpia y sustentable. </w:t>
+      </w:r>
+      <w:r>
+        <w:rPr>
+          <w:rFonts w:ascii="Times New Roman" w:hAnsi="Times New Roman" w:cs="Times New Roman"/>
+        </w:rPr>
+        <w:t>Como objetivo mayor</w:t>
+      </w:r>
+      <w:r>
+        <w:rPr>
+          <w:rFonts w:ascii="Times New Roman" w:hAnsi="Times New Roman" w:cs="Times New Roman"/>
+        </w:rPr>
+        <w:t>, busca concientizar sobre el potencial de la piezoelectricidad como fuente alternativa en entornos urbanos.</w:t>
+      </w:r>
+    </w:p>
+    <w:p>
+      <w:pPr>
+        <w:spacing w:line="276" w:lineRule="auto"/>
+        <w:rPr>
+          <w:rFonts w:ascii="Times New Roman" w:hAnsi="Times New Roman" w:cs="Times New Roman"/>
+        </w:rPr>
+      </w:pPr>
+    </w:p>
+    <w:p>
+      <w:pPr>
+        <w:spacing w:line="276" w:lineRule="auto"/>
         <w:rPr>
           <w:rFonts w:ascii="Times New Roman" w:hAnsi="Times New Roman" w:cs="Times New Roman"/>
           <w:sz w:val="28"/>
@@ -1004,38 +1167,145 @@
     </w:p>
     <w:p>
       <w:pPr>
-        <w:rPr>
-          <w:rFonts w:ascii="Times New Roman" w:hAnsi="Times New Roman" w:cs="Times New Roman"/>
-        </w:rPr>
-      </w:pPr>
-      <w:r>
-        <w:rPr>
-          <w:rFonts w:ascii="Times New Roman" w:hAnsi="Times New Roman" w:cs="Times New Roman"/>
-        </w:rPr>
+        <w:pStyle w:val="NormalWeb"/>
+        <w:spacing w:line="276" w:lineRule="auto"/>
+      </w:pPr>
+      <w:r>
         <w:t xml:space="preserve">   </w:t>
       </w:r>
       <w:r>
-        <w:rPr>
-          <w:rFonts w:ascii="Times New Roman" w:hAnsi="Times New Roman" w:cs="Times New Roman"/>
-        </w:rPr>
-        <w:t>Ventajas del sistema: energía limpia, aprovechamiento del movimiento humano, instalación sencilla, utilidad en espacios de tránsito, etc.</w:t>
-      </w:r>
-      <w:r>
-        <w:rPr>
-          <w:rFonts w:ascii="Times New Roman" w:hAnsi="Times New Roman" w:cs="Times New Roman"/>
-        </w:rPr>
-        <w:t xml:space="preserve"> </w:t>
-      </w:r>
-    </w:p>
-    <w:p>
-      <w:pPr>
-        <w:rPr>
-          <w:rFonts w:ascii="Times New Roman" w:hAnsi="Times New Roman" w:cs="Times New Roman"/>
-        </w:rPr>
-      </w:pPr>
-    </w:p>
-    <w:p>
-      <w:pPr>
+        <w:t>PL.E.PE.R representa una propuesta innovadora dentro del campo de las energías renovables.</w:t>
+      </w:r>
+      <w:r>
+        <w:br/>
+      </w:r>
+      <w:r>
+        <w:t xml:space="preserve">   </w:t>
+      </w:r>
+      <w:r>
+        <w:t>A diferencia de otras fuentes, como la solar o eólica, este sistema no depende de condiciones ambientales, sino de la actividad humana. Su funcionamiento silencioso, su tamaño compacto y su bajo mantenimiento lo hacen ideal para entornos donde el flujo de personas es constante.</w:t>
+      </w:r>
+    </w:p>
+    <w:p>
+      <w:pPr>
+        <w:pStyle w:val="NormalWeb"/>
+        <w:spacing w:line="276" w:lineRule="auto"/>
+        <w:rPr>
+          <w:rStyle w:val="Textoennegrita"/>
+          <w:rFonts w:eastAsiaTheme="majorEastAsia"/>
+          <w:b w:val="0"/>
+          <w:bCs w:val="0"/>
+        </w:rPr>
+      </w:pPr>
+      <w:r>
+        <w:br/>
+      </w:r>
+      <w:r>
+        <w:t xml:space="preserve">   </w:t>
+      </w:r>
+      <w:r>
+        <w:t>Entre sus principales ventajas se destacan:</w:t>
+      </w:r>
+    </w:p>
+    <w:p>
+      <w:pPr>
+        <w:pStyle w:val="NormalWeb"/>
+        <w:numPr>
+          <w:ilvl w:val="0"/>
+          <w:numId w:val="3"/>
+        </w:numPr>
+        <w:spacing w:line="276" w:lineRule="auto"/>
+      </w:pPr>
+      <w:r>
+        <w:rPr>
+          <w:rStyle w:val="Textoennegrita"/>
+          <w:rFonts w:eastAsiaTheme="majorEastAsia"/>
+          <w:b w:val="0"/>
+          <w:bCs w:val="0"/>
+        </w:rPr>
+        <w:t>Sustentabilidad:</w:t>
+      </w:r>
+      <w:r>
+        <w:t xml:space="preserve"> convierte movimiento humano en energía eléctrica.</w:t>
+      </w:r>
+    </w:p>
+    <w:p>
+      <w:pPr>
+        <w:pStyle w:val="NormalWeb"/>
+        <w:numPr>
+          <w:ilvl w:val="0"/>
+          <w:numId w:val="3"/>
+        </w:numPr>
+        <w:spacing w:line="276" w:lineRule="auto"/>
+      </w:pPr>
+      <w:r>
+        <w:rPr>
+          <w:rStyle w:val="Textoennegrita"/>
+          <w:rFonts w:eastAsiaTheme="majorEastAsia"/>
+          <w:b w:val="0"/>
+          <w:bCs w:val="0"/>
+        </w:rPr>
+        <w:t>Autonomía:</w:t>
+      </w:r>
+      <w:r>
+        <w:t xml:space="preserve"> funciona sin necesidad de fuentes externas de energía.</w:t>
+      </w:r>
+    </w:p>
+    <w:p>
+      <w:pPr>
+        <w:pStyle w:val="NormalWeb"/>
+        <w:numPr>
+          <w:ilvl w:val="0"/>
+          <w:numId w:val="3"/>
+        </w:numPr>
+        <w:spacing w:line="276" w:lineRule="auto"/>
+      </w:pPr>
+      <w:r>
+        <w:rPr>
+          <w:rStyle w:val="Textoennegrita"/>
+          <w:rFonts w:eastAsiaTheme="majorEastAsia"/>
+          <w:b w:val="0"/>
+          <w:bCs w:val="0"/>
+        </w:rPr>
+        <w:t>Seguridad y comodidad:</w:t>
+      </w:r>
+      <w:r>
+        <w:t xml:space="preserve"> no interfiere con el tránsito ni requiere interacción directa.</w:t>
+      </w:r>
+    </w:p>
+    <w:p>
+      <w:pPr>
+        <w:pStyle w:val="NormalWeb"/>
+        <w:numPr>
+          <w:ilvl w:val="0"/>
+          <w:numId w:val="3"/>
+        </w:numPr>
+        <w:spacing w:line="276" w:lineRule="auto"/>
+      </w:pPr>
+      <w:r>
+        <w:rPr>
+          <w:rStyle w:val="Textoennegrita"/>
+          <w:rFonts w:eastAsiaTheme="majorEastAsia"/>
+          <w:b w:val="0"/>
+          <w:bCs w:val="0"/>
+        </w:rPr>
+        <w:t>Aplicabilidad:</w:t>
+      </w:r>
+      <w:r>
+        <w:t xml:space="preserve"> puede integrarse en pisos de estaciones, pasillos o entradas de edificios públicos.</w:t>
+      </w:r>
+    </w:p>
+    <w:p>
+      <w:pPr>
+        <w:spacing w:line="276" w:lineRule="auto"/>
+        <w:rPr>
+          <w:rFonts w:ascii="Times New Roman" w:hAnsi="Times New Roman" w:cs="Times New Roman"/>
+        </w:rPr>
+      </w:pPr>
+    </w:p>
+    <w:p>
+      <w:pPr>
+        <w:spacing w:line="276" w:lineRule="auto"/>
         <w:rPr>
           <w:rFonts w:ascii="Times New Roman" w:hAnsi="Times New Roman" w:cs="Times New Roman"/>
           <w:sz w:val="28"/>
@@ -1048,45 +1318,95 @@
           <w:sz w:val="28"/>
           <w:szCs w:val="28"/>
         </w:rPr>
-        <w:t>Motivación</w:t>
-      </w:r>
-    </w:p>
-    <w:p>
-      <w:pPr>
-        <w:rPr>
-          <w:rFonts w:ascii="Times New Roman" w:hAnsi="Times New Roman" w:cs="Times New Roman"/>
-        </w:rPr>
-      </w:pPr>
-      <w:r>
-        <w:rPr>
-          <w:rFonts w:ascii="Times New Roman" w:hAnsi="Times New Roman" w:cs="Times New Roman"/>
-        </w:rPr>
-        <w:t xml:space="preserve">   Como estudiantes de séptimo año, buscamos desarrollar un proyecto con el fin de cumplir con el requerimiento horario de </w:t>
-      </w:r>
-      <w:proofErr w:type="spellStart"/>
-      <w:r>
-        <w:rPr>
-          <w:rFonts w:ascii="Times New Roman" w:hAnsi="Times New Roman" w:cs="Times New Roman"/>
-        </w:rPr>
-        <w:t>practicas</w:t>
-      </w:r>
-      <w:proofErr w:type="spellEnd"/>
-      <w:r>
-        <w:rPr>
-          <w:rFonts w:ascii="Times New Roman" w:hAnsi="Times New Roman" w:cs="Times New Roman"/>
-        </w:rPr>
-        <w:t xml:space="preserve"> profesionalizantes. Nuestra intención inicial fue desarrollar algo relacionado a energías alternativas, en vista del creciente interés por el desarrollo de energías renovables con el fin de apaciguar las consecuencias experimentadas por el cambio climático. Bajo este marco, y en búsqueda de alternativas no tan exploradas aún, decidimos tomar como base de nuestro proyecto el efecto piezoeléctrico, no tan visibilizado. Creemos que este proyecto tiene el potencial de concientizar a más personas sobre la necesidad de buscar alternativas no tan destructivas a nuestro ecosistema, visibilizando un fenómeno que, si bien se ha explorado en algunas partes del mundo, poca gente conoce su existencia y potencial.</w:t>
-      </w:r>
-    </w:p>
-    <w:p>
-      <w:pPr>
-        <w:rPr>
-          <w:rFonts w:ascii="Times New Roman" w:hAnsi="Times New Roman" w:cs="Times New Roman"/>
-        </w:rPr>
-      </w:pPr>
-    </w:p>
-    <w:p>
-      <w:pPr>
+        <w:t>Aplicación</w:t>
+      </w:r>
+    </w:p>
+    <w:p>
+      <w:pPr>
+        <w:spacing w:after="0" w:line="276" w:lineRule="auto"/>
+        <w:rPr>
+          <w:rFonts w:ascii="Times New Roman" w:hAnsi="Times New Roman" w:cs="Times New Roman"/>
+        </w:rPr>
+      </w:pPr>
+      <w:r>
+        <w:rPr>
+          <w:rFonts w:ascii="Times New Roman" w:hAnsi="Times New Roman" w:cs="Times New Roman"/>
+        </w:rPr>
+        <w:t xml:space="preserve">   </w:t>
+      </w:r>
+      <w:r>
+        <w:rPr>
+          <w:rFonts w:ascii="Times New Roman" w:hAnsi="Times New Roman" w:cs="Times New Roman"/>
+        </w:rPr>
+        <w:t>El sistema está pensado para su implementación en estaciones de subte y otros espacios de alto tránsito peatonal.</w:t>
+      </w:r>
+    </w:p>
+    <w:p>
+      <w:pPr>
+        <w:spacing w:after="0" w:line="276" w:lineRule="auto"/>
+        <w:rPr>
+          <w:rFonts w:ascii="Times New Roman" w:hAnsi="Times New Roman" w:cs="Times New Roman"/>
+        </w:rPr>
+      </w:pPr>
+      <w:r>
+        <w:rPr>
+          <w:rFonts w:ascii="Times New Roman" w:hAnsi="Times New Roman" w:cs="Times New Roman"/>
+        </w:rPr>
+        <w:t>Cada paso sobre la superficie de PL.E.PE.R genera una pequeña cantidad de energía eléctrica que, sumada al flujo constante de personas, permite alimentar sistemas de baja potencia, como luces de emergencia, indicadores o pantallas informativas.</w:t>
+      </w:r>
+    </w:p>
+    <w:p>
+      <w:pPr>
+        <w:spacing w:after="0" w:line="276" w:lineRule="auto"/>
+        <w:rPr>
+          <w:rFonts w:ascii="Times New Roman" w:hAnsi="Times New Roman" w:cs="Times New Roman"/>
+        </w:rPr>
+      </w:pPr>
+      <w:r>
+        <w:rPr>
+          <w:rFonts w:ascii="Times New Roman" w:hAnsi="Times New Roman" w:cs="Times New Roman"/>
+        </w:rPr>
+        <w:t xml:space="preserve">En su versión de laboratorio, el prototipo permite visualizar el proceso de conversión y almacenamiento de energía mediante un display LCD, lo que lo convierte también en una herramienta </w:t>
+      </w:r>
+      <w:r>
+        <w:rPr>
+          <w:rFonts w:ascii="Times New Roman" w:hAnsi="Times New Roman" w:cs="Times New Roman"/>
+        </w:rPr>
+        <w:t xml:space="preserve">interactiva y útil para la </w:t>
+      </w:r>
+      <w:r>
+        <w:rPr>
+          <w:rFonts w:ascii="Times New Roman" w:hAnsi="Times New Roman" w:cs="Times New Roman"/>
+        </w:rPr>
+        <w:t>difusión en el ámbito ambiental</w:t>
+      </w:r>
+      <w:r>
+        <w:rPr>
+          <w:rFonts w:ascii="Times New Roman" w:hAnsi="Times New Roman" w:cs="Times New Roman"/>
+        </w:rPr>
+        <w:t>.</w:t>
+      </w:r>
+    </w:p>
+    <w:p>
+      <w:pPr>
+        <w:spacing w:after="0" w:line="276" w:lineRule="auto"/>
+        <w:rPr>
+          <w:rFonts w:ascii="Times New Roman" w:hAnsi="Times New Roman" w:cs="Times New Roman"/>
+        </w:rPr>
+      </w:pPr>
+    </w:p>
+    <w:p>
+      <w:pPr>
+        <w:spacing w:line="276" w:lineRule="auto"/>
+        <w:rPr>
+          <w:rFonts w:ascii="Times New Roman" w:hAnsi="Times New Roman" w:cs="Times New Roman"/>
+        </w:rPr>
+      </w:pPr>
+      <w:bookmarkStart w:id="2" w:name="_Hlk212540634"/>
+    </w:p>
+    <w:p>
+      <w:pPr>
+        <w:spacing w:line="276" w:lineRule="auto"/>
         <w:rPr>
           <w:rFonts w:ascii="Times New Roman" w:hAnsi="Times New Roman" w:cs="Times New Roman"/>
           <w:sz w:val="28"/>
@@ -1099,64 +1419,266 @@
           <w:sz w:val="28"/>
           <w:szCs w:val="28"/>
         </w:rPr>
-        <w:t>Objetivos</w:t>
-      </w:r>
-    </w:p>
-    <w:p>
-      <w:pPr>
-        <w:rPr>
-          <w:rFonts w:ascii="Times New Roman" w:hAnsi="Times New Roman" w:cs="Times New Roman"/>
-        </w:rPr>
-      </w:pPr>
-      <w:r>
-        <w:rPr>
-          <w:rFonts w:ascii="Times New Roman" w:hAnsi="Times New Roman" w:cs="Times New Roman"/>
-        </w:rPr>
+        <w:lastRenderedPageBreak/>
+        <w:t>Descripción del sistema</w:t>
+      </w:r>
+    </w:p>
+    <w:p>
+      <w:pPr>
+        <w:pStyle w:val="NormalWeb"/>
+      </w:pPr>
+      <w:r>
         <w:t xml:space="preserve">   </w:t>
       </w:r>
       <w:r>
-        <w:rPr>
-          <w:rFonts w:ascii="Times New Roman" w:hAnsi="Times New Roman" w:cs="Times New Roman"/>
-        </w:rPr>
-        <w:t xml:space="preserve">El objetivo </w:t>
-      </w:r>
-      <w:r>
-        <w:rPr>
-          <w:rFonts w:ascii="Times New Roman" w:hAnsi="Times New Roman" w:cs="Times New Roman"/>
-        </w:rPr>
-        <w:t xml:space="preserve">de nuestro proyecto es el de lograr generar energía utilizando como fuente principal proveedora la deformación mecánica que generan las pisadas y ser capaces de almacenarla y aprovecharla para alimentar un LED que sirva como luminaria de emergencia, pudiendo generar energía de una forma no convencional en casos </w:t>
-      </w:r>
-      <w:proofErr w:type="spellStart"/>
-      <w:r>
-        <w:rPr>
-          <w:rFonts w:ascii="Times New Roman" w:hAnsi="Times New Roman" w:cs="Times New Roman"/>
-        </w:rPr>
-        <w:t>dee</w:t>
-      </w:r>
-      <w:proofErr w:type="spellEnd"/>
-      <w:r>
-        <w:rPr>
-          <w:rFonts w:ascii="Times New Roman" w:hAnsi="Times New Roman" w:cs="Times New Roman"/>
-        </w:rPr>
-        <w:t xml:space="preserve"> emergencia.</w:t>
-      </w:r>
-    </w:p>
-    <w:p>
-      <w:pPr>
-        <w:rPr>
-          <w:rFonts w:ascii="Times New Roman" w:hAnsi="Times New Roman" w:cs="Times New Roman"/>
-        </w:rPr>
-      </w:pPr>
-    </w:p>
-    <w:p>
-      <w:pPr>
+        <w:t>PL.E.PE.R está compuest</w:t>
+      </w:r>
+      <w:bookmarkEnd w:id="2"/>
+      <w:r>
+        <w:t>o por una estructura mecánica y un conjunto de componentes electrónicos diseñados para optimizar la conversión piezoeléctrica.</w:t>
+      </w:r>
+    </w:p>
+    <w:p>
+      <w:pPr>
+        <w:pStyle w:val="NormalWeb"/>
+        <w:numPr>
+          <w:ilvl w:val="0"/>
+          <w:numId w:val="4"/>
+        </w:numPr>
+      </w:pPr>
+      <w:r>
+        <w:rPr>
+          <w:rStyle w:val="Textoennegrita"/>
+          <w:rFonts w:eastAsiaTheme="majorEastAsia"/>
+          <w:b w:val="0"/>
+          <w:bCs w:val="0"/>
+        </w:rPr>
+        <w:t>Sensores piezoeléctricos:</w:t>
+      </w:r>
+      <w:r>
+        <w:t xml:space="preserve"> 32 unidades de 50 mm distribuidas en dos zonas: 16 en el bloque central y 16 en los laterales, organizados en grupos de cuatro.</w:t>
+      </w:r>
+    </w:p>
+    <w:p>
+      <w:pPr>
+        <w:pStyle w:val="NormalWeb"/>
+        <w:numPr>
+          <w:ilvl w:val="0"/>
+          <w:numId w:val="4"/>
+        </w:numPr>
+      </w:pPr>
+      <w:r>
+        <w:rPr>
+          <w:rStyle w:val="Textoennegrita"/>
+          <w:rFonts w:eastAsiaTheme="majorEastAsia"/>
+          <w:b w:val="0"/>
+          <w:bCs w:val="0"/>
+        </w:rPr>
+        <w:t>Sistema de soporte:</w:t>
+      </w:r>
+      <w:r>
+        <w:t xml:space="preserve"> la placa cuenta con una base de madera, topes de goma para distribuir el peso y piezas de impresión 3D que permiten una leve deformación sin dañar los sensores. Cuatro resortes en las esquinas facilitan el retorno de la placa a su posición original.</w:t>
+      </w:r>
+    </w:p>
+    <w:p>
+      <w:pPr>
+        <w:pStyle w:val="NormalWeb"/>
+        <w:numPr>
+          <w:ilvl w:val="0"/>
+          <w:numId w:val="4"/>
+        </w:numPr>
+      </w:pPr>
+      <w:r>
+        <w:rPr>
+          <w:rStyle w:val="Textoennegrita"/>
+          <w:rFonts w:eastAsiaTheme="majorEastAsia"/>
+          <w:b w:val="0"/>
+          <w:bCs w:val="0"/>
+        </w:rPr>
+        <w:t>Aislamiento:</w:t>
+      </w:r>
+      <w:r>
+        <w:t xml:space="preserve"> cada sensor está montado sobre dos cuadrados de caucho unidos, lo que los separa de la base y mejora la eficiencia al absorber el impacto.</w:t>
+      </w:r>
+    </w:p>
+    <w:p>
+      <w:pPr>
+        <w:pStyle w:val="NormalWeb"/>
+        <w:numPr>
+          <w:ilvl w:val="0"/>
+          <w:numId w:val="4"/>
+        </w:numPr>
+      </w:pPr>
+      <w:r>
+        <w:rPr>
+          <w:rStyle w:val="Textoennegrita"/>
+          <w:rFonts w:eastAsiaTheme="majorEastAsia"/>
+          <w:b w:val="0"/>
+          <w:bCs w:val="0"/>
+        </w:rPr>
+        <w:t>Placa de rectificación:</w:t>
+      </w:r>
+      <w:r>
+        <w:t xml:space="preserve"> recibe la señal de los sensores y convierte la corriente alterna en corriente continua.</w:t>
+      </w:r>
+    </w:p>
+    <w:p>
+      <w:pPr>
+        <w:pStyle w:val="NormalWeb"/>
+        <w:numPr>
+          <w:ilvl w:val="0"/>
+          <w:numId w:val="4"/>
+        </w:numPr>
+      </w:pPr>
+      <w:r>
+        <w:rPr>
+          <w:rStyle w:val="Textoennegrita"/>
+          <w:rFonts w:eastAsiaTheme="majorEastAsia"/>
+          <w:b w:val="0"/>
+          <w:bCs w:val="0"/>
+        </w:rPr>
+        <w:t>Placa de almacenamiento:</w:t>
+      </w:r>
+      <w:r>
+        <w:t xml:space="preserve"> incorpora un </w:t>
+      </w:r>
+      <w:r>
+        <w:rPr>
+          <w:rStyle w:val="Textoennegrita"/>
+          <w:rFonts w:eastAsiaTheme="majorEastAsia"/>
+          <w:b w:val="0"/>
+          <w:bCs w:val="0"/>
+        </w:rPr>
+        <w:t>capacitor de 10 000 µF</w:t>
+      </w:r>
+      <w:r>
+        <w:t xml:space="preserve"> y una </w:t>
+      </w:r>
+      <w:r>
+        <w:rPr>
+          <w:rStyle w:val="Textoennegrita"/>
+          <w:rFonts w:eastAsiaTheme="majorEastAsia"/>
+          <w:b w:val="0"/>
+          <w:bCs w:val="0"/>
+        </w:rPr>
+        <w:t>batería Li-Po de 3,7 V</w:t>
+      </w:r>
+      <w:r>
+        <w:t>, donde se acumula la energía generada.</w:t>
+      </w:r>
+    </w:p>
+    <w:p>
+      <w:pPr>
+        <w:pStyle w:val="NormalWeb"/>
+        <w:numPr>
+          <w:ilvl w:val="0"/>
+          <w:numId w:val="4"/>
+        </w:numPr>
+      </w:pPr>
+      <w:r>
+        <w:rPr>
+          <w:rStyle w:val="Textoennegrita"/>
+          <w:rFonts w:eastAsiaTheme="majorEastAsia"/>
+          <w:b w:val="0"/>
+          <w:bCs w:val="0"/>
+        </w:rPr>
+        <w:t>Display LCD con Raspberry Pi:</w:t>
+      </w:r>
+      <w:r>
+        <w:t xml:space="preserve"> muestra el </w:t>
+      </w:r>
+      <w:r>
+        <w:rPr>
+          <w:rStyle w:val="Textoennegrita"/>
+          <w:rFonts w:eastAsiaTheme="majorEastAsia"/>
+          <w:b w:val="0"/>
+          <w:bCs w:val="0"/>
+        </w:rPr>
+        <w:t>porcentaje de carga</w:t>
+      </w:r>
+      <w:r>
+        <w:t xml:space="preserve"> y la </w:t>
+      </w:r>
+      <w:r>
+        <w:rPr>
+          <w:rStyle w:val="Textoennegrita"/>
+          <w:rFonts w:eastAsiaTheme="majorEastAsia"/>
+          <w:b w:val="0"/>
+          <w:bCs w:val="0"/>
+        </w:rPr>
+        <w:t>tensión acumulada</w:t>
+      </w:r>
+      <w:r>
+        <w:t xml:space="preserve"> de la batería, permitiendo monitorear el rendimiento del sistema en tiempo real.</w:t>
+      </w:r>
+    </w:p>
+    <w:p>
+      <w:pPr>
+        <w:spacing w:line="276" w:lineRule="auto"/>
+        <w:rPr>
+          <w:rFonts w:ascii="Times New Roman" w:hAnsi="Times New Roman" w:cs="Times New Roman"/>
+        </w:rPr>
+      </w:pPr>
+    </w:p>
+    <w:p>
+      <w:pPr>
+        <w:spacing w:line="276" w:lineRule="auto"/>
+        <w:rPr>
+          <w:rFonts w:ascii="Times New Roman" w:hAnsi="Times New Roman" w:cs="Times New Roman"/>
+          <w:sz w:val="28"/>
+          <w:szCs w:val="28"/>
+        </w:rPr>
+      </w:pPr>
+      <w:r>
+        <w:rPr>
+          <w:rFonts w:ascii="Times New Roman" w:hAnsi="Times New Roman" w:cs="Times New Roman"/>
+          <w:sz w:val="28"/>
+          <w:szCs w:val="28"/>
+        </w:rPr>
+        <w:t>Descripción del sistema</w:t>
+      </w:r>
+    </w:p>
+    <w:p>
+      <w:pPr>
+        <w:spacing w:line="276" w:lineRule="auto"/>
+        <w:rPr>
+          <w:rFonts w:ascii="Times New Roman" w:hAnsi="Times New Roman" w:cs="Times New Roman"/>
+        </w:rPr>
+      </w:pPr>
+      <w:r>
+        <w:rPr>
+          <w:rFonts w:ascii="Times New Roman" w:hAnsi="Times New Roman" w:cs="Times New Roman"/>
+        </w:rPr>
+        <w:t xml:space="preserve">   </w:t>
+      </w:r>
+      <w:r>
+        <w:t>PL.E.PE.R está compuest</w:t>
+      </w:r>
+      <w:r>
+        <w:rPr>
+          <w:rFonts w:ascii="Times New Roman" w:hAnsi="Times New Roman" w:cs="Times New Roman"/>
+        </w:rPr>
+        <w:t>.</w:t>
+      </w:r>
+    </w:p>
+    <w:p>
+      <w:pPr>
+        <w:spacing w:line="276" w:lineRule="auto"/>
+        <w:rPr>
+          <w:rFonts w:ascii="Times New Roman" w:hAnsi="Times New Roman" w:cs="Times New Roman"/>
+        </w:rPr>
+      </w:pPr>
+    </w:p>
+    <w:p>
+      <w:pPr>
+        <w:spacing w:line="276" w:lineRule="auto"/>
         <w:rPr>
           <w:rFonts w:ascii="Times New Roman" w:hAnsi="Times New Roman" w:cs="Times New Roman"/>
         </w:rPr>
       </w:pPr>
     </w:p>
     <w:sectPr>
-      <w:headerReference w:type="default" r:id="rId7"/>
+      <w:headerReference w:type="default" r:id="rId8"/>
       <w:pgSz w:w="11906" w:h="16838"/>
       <w:pgMar w:top="1267" w:right="1699" w:bottom="1411" w:left="1699" w:header="144" w:footer="706" w:gutter="0"/>
       <w:pgBorders w:display="firstPage" w:offsetFrom="page">
@@ -1448,6 +1970,545 @@
     </w:pPr>
   </w:p>
 </w:hdr>
+</file>
+
+<file path=word/numbering.xml><?xml version="1.0" encoding="utf-8"?>
+<w:numbering xmlns:wpc="http://schemas.microsoft.com/office/word/2010/wordprocessingCanvas" xmlns:cx="http://schemas.microsoft.com/office/drawing/2014/chartex" xmlns:cx1="http://schemas.microsoft.com/office/drawing/2015/9/8/chartex" xmlns:cx2="http://schemas.microsoft.com/office/drawing/2015/10/21/chartex" xmlns:cx3="http://schemas.microsoft.com/office/drawing/2016/5/9/chartex" xmlns:cx4="http://schemas.microsoft.com/office/drawing/2016/5/10/chartex" xmlns:cx5="http://schemas.microsoft.com/office/drawing/2016/5/11/chartex" xmlns:cx6="http://schemas.microsoft.com/office/drawing/2016/5/12/chartex" xmlns:cx7="http://schemas.microsoft.com/office/drawing/2016/5/13/chartex" xmlns:cx8="http://schemas.microsoft.com/office/drawing/2016/5/14/chartex" xmlns:mc="http://schemas.openxmlformats.org/markup-compatibility/2006" xmlns:aink="http://schemas.microsoft.com/office/drawing/2016/ink" xmlns:am3d="http://schemas.microsoft.com/office/drawing/2017/model3d" xmlns:o="urn:schemas-microsoft-com:office:office" xmlns:oel="http://schemas.microsoft.com/office/2019/extlst" xmlns:r="http://schemas.openxmlformats.org/officeDocument/2006/relationships" xmlns:m="http://schemas.openxmlformats.org/officeDocument/2006/math" xmlns:v="urn:schemas-microsoft-com:vml" xmlns:wp14="http://schemas.microsoft.com/office/word/2010/wordprocessingDrawing" xmlns:wp="http://schemas.openxmlformats.org/drawingml/2006/wordprocessingDrawing" xmlns:w10="urn:schemas-microsoft-com:office:word" xmlns:w="http://schemas.openxmlformats.org/wordprocessingml/2006/main" xmlns:w14="http://schemas.microsoft.com/office/word/2010/wordml" xmlns:w15="http://schemas.microsoft.com/office/word/2012/wordml" xmlns:w16cex="http://schemas.microsoft.com/office/word/2018/wordml/cex" xmlns:w16cid="http://schemas.microsoft.com/office/word/2016/wordml/cid" xmlns:w16="http://schemas.microsoft.com/office/word/2018/wordml" xmlns:w16du="http://schemas.microsoft.com/office/word/2023/wordml/word16du" xmlns:w16sdtdh="http://schemas.microsoft.com/office/word/2020/wordml/sdtdatahash" xmlns:w16sdtfl="http://schemas.microsoft.com/office/word/2024/wordml/sdtformatlock" xmlns:w16se="http://schemas.microsoft.com/office/word/2015/wordml/symex" xmlns:wpg="http://schemas.microsoft.com/office/word/2010/wordprocessingGroup" xmlns:wpi="http://schemas.microsoft.com/office/word/2010/wordprocessingInk" xmlns:wne="http://schemas.microsoft.com/office/word/2006/wordml" xmlns:wps="http://schemas.microsoft.com/office/word/2010/wordprocessingShape" mc:Ignorable="w14 w15 w16se w16cid w16 w16cex w16sdtdh w16sdtfl w16du wp14">
+  <w:abstractNum w:abstractNumId="0" w15:restartNumberingAfterBreak="0">
+    <w:nsid w:val="18FA65C0"/>
+    <w:multiLevelType w:val="hybridMultilevel"/>
+    <w:tmpl w:val="7F00CADA"/>
+    <w:lvl w:ilvl="0" w:tplc="CD98C8B0">
+      <w:numFmt w:val="bullet"/>
+      <w:lvlText w:val="-"/>
+      <w:lvlJc w:val="left"/>
+      <w:pPr>
+        <w:ind w:left="720" w:hanging="360"/>
+      </w:pPr>
+      <w:rPr>
+        <w:rFonts w:ascii="Times New Roman" w:eastAsiaTheme="majorEastAsia" w:hAnsi="Times New Roman" w:cs="Times New Roman" w:hint="default"/>
+      </w:rPr>
+    </w:lvl>
+    <w:lvl w:ilvl="1" w:tplc="2C0A0003" w:tentative="1">
+      <w:start w:val="1"/>
+      <w:numFmt w:val="bullet"/>
+      <w:lvlText w:val="o"/>
+      <w:lvlJc w:val="left"/>
+      <w:pPr>
+        <w:ind w:left="1440" w:hanging="360"/>
+      </w:pPr>
+      <w:rPr>
+        <w:rFonts w:ascii="Courier New" w:hAnsi="Courier New" w:cs="Courier New" w:hint="default"/>
+      </w:rPr>
+    </w:lvl>
+    <w:lvl w:ilvl="2" w:tplc="2C0A0005" w:tentative="1">
+      <w:start w:val="1"/>
+      <w:numFmt w:val="bullet"/>
+      <w:lvlText w:val=""/>
+      <w:lvlJc w:val="left"/>
+      <w:pPr>
+        <w:ind w:left="2160" w:hanging="360"/>
+      </w:pPr>
+      <w:rPr>
+        <w:rFonts w:ascii="Wingdings" w:hAnsi="Wingdings" w:hint="default"/>
+      </w:rPr>
+    </w:lvl>
+    <w:lvl w:ilvl="3" w:tplc="2C0A0001" w:tentative="1">
+      <w:start w:val="1"/>
+      <w:numFmt w:val="bullet"/>
+      <w:lvlText w:val=""/>
+      <w:lvlJc w:val="left"/>
+      <w:pPr>
+        <w:ind w:left="2880" w:hanging="360"/>
+      </w:pPr>
+      <w:rPr>
+        <w:rFonts w:ascii="Symbol" w:hAnsi="Symbol" w:hint="default"/>
+      </w:rPr>
+    </w:lvl>
+    <w:lvl w:ilvl="4" w:tplc="2C0A0003" w:tentative="1">
+      <w:start w:val="1"/>
+      <w:numFmt w:val="bullet"/>
+      <w:lvlText w:val="o"/>
+      <w:lvlJc w:val="left"/>
+      <w:pPr>
+        <w:ind w:left="3600" w:hanging="360"/>
+      </w:pPr>
+      <w:rPr>
+        <w:rFonts w:ascii="Courier New" w:hAnsi="Courier New" w:cs="Courier New" w:hint="default"/>
+      </w:rPr>
+    </w:lvl>
+    <w:lvl w:ilvl="5" w:tplc="2C0A0005" w:tentative="1">
+      <w:start w:val="1"/>
+      <w:numFmt w:val="bullet"/>
+      <w:lvlText w:val=""/>
+      <w:lvlJc w:val="left"/>
+      <w:pPr>
+        <w:ind w:left="4320" w:hanging="360"/>
+      </w:pPr>
+      <w:rPr>
+        <w:rFonts w:ascii="Wingdings" w:hAnsi="Wingdings" w:hint="default"/>
+      </w:rPr>
+    </w:lvl>
+    <w:lvl w:ilvl="6" w:tplc="2C0A0001" w:tentative="1">
+      <w:start w:val="1"/>
+      <w:numFmt w:val="bullet"/>
+      <w:lvlText w:val=""/>
+      <w:lvlJc w:val="left"/>
+      <w:pPr>
+        <w:ind w:left="5040" w:hanging="360"/>
+      </w:pPr>
+      <w:rPr>
+        <w:rFonts w:ascii="Symbol" w:hAnsi="Symbol" w:hint="default"/>
+      </w:rPr>
+    </w:lvl>
+    <w:lvl w:ilvl="7" w:tplc="2C0A0003" w:tentative="1">
+      <w:start w:val="1"/>
+      <w:numFmt w:val="bullet"/>
+      <w:lvlText w:val="o"/>
+      <w:lvlJc w:val="left"/>
+      <w:pPr>
+        <w:ind w:left="5760" w:hanging="360"/>
+      </w:pPr>
+      <w:rPr>
+        <w:rFonts w:ascii="Courier New" w:hAnsi="Courier New" w:cs="Courier New" w:hint="default"/>
+      </w:rPr>
+    </w:lvl>
+    <w:lvl w:ilvl="8" w:tplc="2C0A0005" w:tentative="1">
+      <w:start w:val="1"/>
+      <w:numFmt w:val="bullet"/>
+      <w:lvlText w:val=""/>
+      <w:lvlJc w:val="left"/>
+      <w:pPr>
+        <w:ind w:left="6480" w:hanging="360"/>
+      </w:pPr>
+      <w:rPr>
+        <w:rFonts w:ascii="Wingdings" w:hAnsi="Wingdings" w:hint="default"/>
+      </w:rPr>
+    </w:lvl>
+  </w:abstractNum>
+  <w:abstractNum w:abstractNumId="1" w15:restartNumberingAfterBreak="0">
+    <w:nsid w:val="31401047"/>
+    <w:multiLevelType w:val="hybridMultilevel"/>
+    <w:tmpl w:val="FE443300"/>
+    <w:lvl w:ilvl="0" w:tplc="29CC0526">
+      <w:numFmt w:val="bullet"/>
+      <w:lvlText w:val="-"/>
+      <w:lvlJc w:val="left"/>
+      <w:pPr>
+        <w:ind w:left="720" w:hanging="360"/>
+      </w:pPr>
+      <w:rPr>
+        <w:rFonts w:ascii="Times New Roman" w:eastAsia="Times New Roman" w:hAnsi="Times New Roman" w:cs="Times New Roman" w:hint="default"/>
+      </w:rPr>
+    </w:lvl>
+    <w:lvl w:ilvl="1" w:tplc="2C0A0003" w:tentative="1">
+      <w:start w:val="1"/>
+      <w:numFmt w:val="bullet"/>
+      <w:lvlText w:val="o"/>
+      <w:lvlJc w:val="left"/>
+      <w:pPr>
+        <w:ind w:left="1440" w:hanging="360"/>
+      </w:pPr>
+      <w:rPr>
+        <w:rFonts w:ascii="Courier New" w:hAnsi="Courier New" w:cs="Courier New" w:hint="default"/>
+      </w:rPr>
+    </w:lvl>
+    <w:lvl w:ilvl="2" w:tplc="2C0A0005" w:tentative="1">
+      <w:start w:val="1"/>
+      <w:numFmt w:val="bullet"/>
+      <w:lvlText w:val=""/>
+      <w:lvlJc w:val="left"/>
+      <w:pPr>
+        <w:ind w:left="2160" w:hanging="360"/>
+      </w:pPr>
+      <w:rPr>
+        <w:rFonts w:ascii="Wingdings" w:hAnsi="Wingdings" w:hint="default"/>
+      </w:rPr>
+    </w:lvl>
+    <w:lvl w:ilvl="3" w:tplc="2C0A0001" w:tentative="1">
+      <w:start w:val="1"/>
+      <w:numFmt w:val="bullet"/>
+      <w:lvlText w:val=""/>
+      <w:lvlJc w:val="left"/>
+      <w:pPr>
+        <w:ind w:left="2880" w:hanging="360"/>
+      </w:pPr>
+      <w:rPr>
+        <w:rFonts w:ascii="Symbol" w:hAnsi="Symbol" w:hint="default"/>
+      </w:rPr>
+    </w:lvl>
+    <w:lvl w:ilvl="4" w:tplc="2C0A0003" w:tentative="1">
+      <w:start w:val="1"/>
+      <w:numFmt w:val="bullet"/>
+      <w:lvlText w:val="o"/>
+      <w:lvlJc w:val="left"/>
+      <w:pPr>
+        <w:ind w:left="3600" w:hanging="360"/>
+      </w:pPr>
+      <w:rPr>
+        <w:rFonts w:ascii="Courier New" w:hAnsi="Courier New" w:cs="Courier New" w:hint="default"/>
+      </w:rPr>
+    </w:lvl>
+    <w:lvl w:ilvl="5" w:tplc="2C0A0005" w:tentative="1">
+      <w:start w:val="1"/>
+      <w:numFmt w:val="bullet"/>
+      <w:lvlText w:val=""/>
+      <w:lvlJc w:val="left"/>
+      <w:pPr>
+        <w:ind w:left="4320" w:hanging="360"/>
+      </w:pPr>
+      <w:rPr>
+        <w:rFonts w:ascii="Wingdings" w:hAnsi="Wingdings" w:hint="default"/>
+      </w:rPr>
+    </w:lvl>
+    <w:lvl w:ilvl="6" w:tplc="2C0A0001" w:tentative="1">
+      <w:start w:val="1"/>
+      <w:numFmt w:val="bullet"/>
+      <w:lvlText w:val=""/>
+      <w:lvlJc w:val="left"/>
+      <w:pPr>
+        <w:ind w:left="5040" w:hanging="360"/>
+      </w:pPr>
+      <w:rPr>
+        <w:rFonts w:ascii="Symbol" w:hAnsi="Symbol" w:hint="default"/>
+      </w:rPr>
+    </w:lvl>
+    <w:lvl w:ilvl="7" w:tplc="2C0A0003" w:tentative="1">
+      <w:start w:val="1"/>
+      <w:numFmt w:val="bullet"/>
+      <w:lvlText w:val="o"/>
+      <w:lvlJc w:val="left"/>
+      <w:pPr>
+        <w:ind w:left="5760" w:hanging="360"/>
+      </w:pPr>
+      <w:rPr>
+        <w:rFonts w:ascii="Courier New" w:hAnsi="Courier New" w:cs="Courier New" w:hint="default"/>
+      </w:rPr>
+    </w:lvl>
+    <w:lvl w:ilvl="8" w:tplc="2C0A0005" w:tentative="1">
+      <w:start w:val="1"/>
+      <w:numFmt w:val="bullet"/>
+      <w:lvlText w:val=""/>
+      <w:lvlJc w:val="left"/>
+      <w:pPr>
+        <w:ind w:left="6480" w:hanging="360"/>
+      </w:pPr>
+      <w:rPr>
+        <w:rFonts w:ascii="Wingdings" w:hAnsi="Wingdings" w:hint="default"/>
+      </w:rPr>
+    </w:lvl>
+  </w:abstractNum>
+  <w:abstractNum w:abstractNumId="2" w15:restartNumberingAfterBreak="0">
+    <w:nsid w:val="56A95AE3"/>
+    <w:multiLevelType w:val="multilevel"/>
+    <w:tmpl w:val="1E064E0E"/>
+    <w:lvl w:ilvl="0">
+      <w:start w:val="1"/>
+      <w:numFmt w:val="bullet"/>
+      <w:lvlText w:val=""/>
+      <w:lvlJc w:val="left"/>
+      <w:pPr>
+        <w:tabs>
+          <w:tab w:val="num" w:pos="720"/>
+        </w:tabs>
+        <w:ind w:left="720" w:hanging="360"/>
+      </w:pPr>
+      <w:rPr>
+        <w:rFonts w:ascii="Symbol" w:hAnsi="Symbol" w:hint="default"/>
+        <w:sz w:val="20"/>
+      </w:rPr>
+    </w:lvl>
+    <w:lvl w:ilvl="1" w:tentative="1">
+      <w:start w:val="1"/>
+      <w:numFmt w:val="bullet"/>
+      <w:lvlText w:val="o"/>
+      <w:lvlJc w:val="left"/>
+      <w:pPr>
+        <w:tabs>
+          <w:tab w:val="num" w:pos="1440"/>
+        </w:tabs>
+        <w:ind w:left="1440" w:hanging="360"/>
+      </w:pPr>
+      <w:rPr>
+        <w:rFonts w:ascii="Courier New" w:hAnsi="Courier New" w:hint="default"/>
+        <w:sz w:val="20"/>
+      </w:rPr>
+    </w:lvl>
+    <w:lvl w:ilvl="2" w:tentative="1">
+      <w:start w:val="1"/>
+      <w:numFmt w:val="bullet"/>
+      <w:lvlText w:val=""/>
+      <w:lvlJc w:val="left"/>
+      <w:pPr>
+        <w:tabs>
+          <w:tab w:val="num" w:pos="2160"/>
+        </w:tabs>
+        <w:ind w:left="2160" w:hanging="360"/>
+      </w:pPr>
+      <w:rPr>
+        <w:rFonts w:ascii="Wingdings" w:hAnsi="Wingdings" w:hint="default"/>
+        <w:sz w:val="20"/>
+      </w:rPr>
+    </w:lvl>
+    <w:lvl w:ilvl="3" w:tentative="1">
+      <w:start w:val="1"/>
+      <w:numFmt w:val="bullet"/>
+      <w:lvlText w:val=""/>
+      <w:lvlJc w:val="left"/>
+      <w:pPr>
+        <w:tabs>
+          <w:tab w:val="num" w:pos="2880"/>
+        </w:tabs>
+        <w:ind w:left="2880" w:hanging="360"/>
+      </w:pPr>
+      <w:rPr>
+        <w:rFonts w:ascii="Wingdings" w:hAnsi="Wingdings" w:hint="default"/>
+        <w:sz w:val="20"/>
+      </w:rPr>
+    </w:lvl>
+    <w:lvl w:ilvl="4" w:tentative="1">
+      <w:start w:val="1"/>
+      <w:numFmt w:val="bullet"/>
+      <w:lvlText w:val=""/>
+      <w:lvlJc w:val="left"/>
+      <w:pPr>
+        <w:tabs>
+          <w:tab w:val="num" w:pos="3600"/>
+        </w:tabs>
+        <w:ind w:left="3600" w:hanging="360"/>
+      </w:pPr>
+      <w:rPr>
+        <w:rFonts w:ascii="Wingdings" w:hAnsi="Wingdings" w:hint="default"/>
+        <w:sz w:val="20"/>
+      </w:rPr>
+    </w:lvl>
+    <w:lvl w:ilvl="5" w:tentative="1">
+      <w:start w:val="1"/>
+      <w:numFmt w:val="bullet"/>
+      <w:lvlText w:val=""/>
+      <w:lvlJc w:val="left"/>
+      <w:pPr>
+        <w:tabs>
+          <w:tab w:val="num" w:pos="4320"/>
+        </w:tabs>
+        <w:ind w:left="4320" w:hanging="360"/>
+      </w:pPr>
+      <w:rPr>
+        <w:rFonts w:ascii="Wingdings" w:hAnsi="Wingdings" w:hint="default"/>
+        <w:sz w:val="20"/>
+      </w:rPr>
+    </w:lvl>
+    <w:lvl w:ilvl="6" w:tentative="1">
+      <w:start w:val="1"/>
+      <w:numFmt w:val="bullet"/>
+      <w:lvlText w:val=""/>
+      <w:lvlJc w:val="left"/>
+      <w:pPr>
+        <w:tabs>
+          <w:tab w:val="num" w:pos="5040"/>
+        </w:tabs>
+        <w:ind w:left="5040" w:hanging="360"/>
+      </w:pPr>
+      <w:rPr>
+        <w:rFonts w:ascii="Wingdings" w:hAnsi="Wingdings" w:hint="default"/>
+        <w:sz w:val="20"/>
+      </w:rPr>
+    </w:lvl>
+    <w:lvl w:ilvl="7" w:tentative="1">
+      <w:start w:val="1"/>
+      <w:numFmt w:val="bullet"/>
+      <w:lvlText w:val=""/>
+      <w:lvlJc w:val="left"/>
+      <w:pPr>
+        <w:tabs>
+          <w:tab w:val="num" w:pos="5760"/>
+        </w:tabs>
+        <w:ind w:left="5760" w:hanging="360"/>
+      </w:pPr>
+      <w:rPr>
+        <w:rFonts w:ascii="Wingdings" w:hAnsi="Wingdings" w:hint="default"/>
+        <w:sz w:val="20"/>
+      </w:rPr>
+    </w:lvl>
+    <w:lvl w:ilvl="8" w:tentative="1">
+      <w:start w:val="1"/>
+      <w:numFmt w:val="bullet"/>
+      <w:lvlText w:val=""/>
+      <w:lvlJc w:val="left"/>
+      <w:pPr>
+        <w:tabs>
+          <w:tab w:val="num" w:pos="6480"/>
+        </w:tabs>
+        <w:ind w:left="6480" w:hanging="360"/>
+      </w:pPr>
+      <w:rPr>
+        <w:rFonts w:ascii="Wingdings" w:hAnsi="Wingdings" w:hint="default"/>
+        <w:sz w:val="20"/>
+      </w:rPr>
+    </w:lvl>
+  </w:abstractNum>
+  <w:abstractNum w:abstractNumId="3" w15:restartNumberingAfterBreak="0">
+    <w:nsid w:val="63DC42E4"/>
+    <w:multiLevelType w:val="multilevel"/>
+    <w:tmpl w:val="D4127200"/>
+    <w:lvl w:ilvl="0">
+      <w:start w:val="1"/>
+      <w:numFmt w:val="bullet"/>
+      <w:lvlText w:val=""/>
+      <w:lvlJc w:val="left"/>
+      <w:pPr>
+        <w:tabs>
+          <w:tab w:val="num" w:pos="720"/>
+        </w:tabs>
+        <w:ind w:left="720" w:hanging="360"/>
+      </w:pPr>
+      <w:rPr>
+        <w:rFonts w:ascii="Symbol" w:hAnsi="Symbol" w:hint="default"/>
+        <w:sz w:val="20"/>
+      </w:rPr>
+    </w:lvl>
+    <w:lvl w:ilvl="1" w:tentative="1">
+      <w:start w:val="1"/>
+      <w:numFmt w:val="bullet"/>
+      <w:lvlText w:val="o"/>
+      <w:lvlJc w:val="left"/>
+      <w:pPr>
+        <w:tabs>
+          <w:tab w:val="num" w:pos="1440"/>
+        </w:tabs>
+        <w:ind w:left="1440" w:hanging="360"/>
+      </w:pPr>
+      <w:rPr>
+        <w:rFonts w:ascii="Courier New" w:hAnsi="Courier New" w:hint="default"/>
+        <w:sz w:val="20"/>
+      </w:rPr>
+    </w:lvl>
+    <w:lvl w:ilvl="2" w:tentative="1">
+      <w:start w:val="1"/>
+      <w:numFmt w:val="bullet"/>
+      <w:lvlText w:val=""/>
+      <w:lvlJc w:val="left"/>
+      <w:pPr>
+        <w:tabs>
+          <w:tab w:val="num" w:pos="2160"/>
+        </w:tabs>
+        <w:ind w:left="2160" w:hanging="360"/>
+      </w:pPr>
+      <w:rPr>
+        <w:rFonts w:ascii="Wingdings" w:hAnsi="Wingdings" w:hint="default"/>
+        <w:sz w:val="20"/>
+      </w:rPr>
+    </w:lvl>
+    <w:lvl w:ilvl="3" w:tentative="1">
+      <w:start w:val="1"/>
+      <w:numFmt w:val="bullet"/>
+      <w:lvlText w:val=""/>
+      <w:lvlJc w:val="left"/>
+      <w:pPr>
+        <w:tabs>
+          <w:tab w:val="num" w:pos="2880"/>
+        </w:tabs>
+        <w:ind w:left="2880" w:hanging="360"/>
+      </w:pPr>
+      <w:rPr>
+        <w:rFonts w:ascii="Wingdings" w:hAnsi="Wingdings" w:hint="default"/>
+        <w:sz w:val="20"/>
+      </w:rPr>
+    </w:lvl>
+    <w:lvl w:ilvl="4" w:tentative="1">
+      <w:start w:val="1"/>
+      <w:numFmt w:val="bullet"/>
+      <w:lvlText w:val=""/>
+      <w:lvlJc w:val="left"/>
+      <w:pPr>
+        <w:tabs>
+          <w:tab w:val="num" w:pos="3600"/>
+        </w:tabs>
+        <w:ind w:left="3600" w:hanging="360"/>
+      </w:pPr>
+      <w:rPr>
+        <w:rFonts w:ascii="Wingdings" w:hAnsi="Wingdings" w:hint="default"/>
+        <w:sz w:val="20"/>
+      </w:rPr>
+    </w:lvl>
+    <w:lvl w:ilvl="5" w:tentative="1">
+      <w:start w:val="1"/>
+      <w:numFmt w:val="bullet"/>
+      <w:lvlText w:val=""/>
+      <w:lvlJc w:val="left"/>
+      <w:pPr>
+        <w:tabs>
+          <w:tab w:val="num" w:pos="4320"/>
+        </w:tabs>
+        <w:ind w:left="4320" w:hanging="360"/>
+      </w:pPr>
+      <w:rPr>
+        <w:rFonts w:ascii="Wingdings" w:hAnsi="Wingdings" w:hint="default"/>
+        <w:sz w:val="20"/>
+      </w:rPr>
+    </w:lvl>
+    <w:lvl w:ilvl="6" w:tentative="1">
+      <w:start w:val="1"/>
+      <w:numFmt w:val="bullet"/>
+      <w:lvlText w:val=""/>
+      <w:lvlJc w:val="left"/>
+      <w:pPr>
+        <w:tabs>
+          <w:tab w:val="num" w:pos="5040"/>
+        </w:tabs>
+        <w:ind w:left="5040" w:hanging="360"/>
+      </w:pPr>
+      <w:rPr>
+        <w:rFonts w:ascii="Wingdings" w:hAnsi="Wingdings" w:hint="default"/>
+        <w:sz w:val="20"/>
+      </w:rPr>
+    </w:lvl>
+    <w:lvl w:ilvl="7" w:tentative="1">
+      <w:start w:val="1"/>
+      <w:numFmt w:val="bullet"/>
+      <w:lvlText w:val=""/>
+      <w:lvlJc w:val="left"/>
+      <w:pPr>
+        <w:tabs>
+          <w:tab w:val="num" w:pos="5760"/>
+        </w:tabs>
+        <w:ind w:left="5760" w:hanging="360"/>
+      </w:pPr>
+      <w:rPr>
+        <w:rFonts w:ascii="Wingdings" w:hAnsi="Wingdings" w:hint="default"/>
+        <w:sz w:val="20"/>
+      </w:rPr>
+    </w:lvl>
+    <w:lvl w:ilvl="8" w:tentative="1">
+      <w:start w:val="1"/>
+      <w:numFmt w:val="bullet"/>
+      <w:lvlText w:val=""/>
+      <w:lvlJc w:val="left"/>
+      <w:pPr>
+        <w:tabs>
+          <w:tab w:val="num" w:pos="6480"/>
+        </w:tabs>
+        <w:ind w:left="6480" w:hanging="360"/>
+      </w:pPr>
+      <w:rPr>
+        <w:rFonts w:ascii="Wingdings" w:hAnsi="Wingdings" w:hint="default"/>
+        <w:sz w:val="20"/>
+      </w:rPr>
+    </w:lvl>
+  </w:abstractNum>
+  <w:num w:numId="1" w16cid:durableId="1829053346">
+    <w:abstractNumId w:val="2"/>
+  </w:num>
+  <w:num w:numId="2" w16cid:durableId="581718571">
+    <w:abstractNumId w:val="1"/>
+  </w:num>
+  <w:num w:numId="3" w16cid:durableId="1561791247">
+    <w:abstractNumId w:val="0"/>
+  </w:num>
+  <w:num w:numId="4" w16cid:durableId="1855462231">
+    <w:abstractNumId w:val="3"/>
+  </w:num>
+</w:numbering>
 </file>
 
 <file path=word/styles.xml><?xml version="1.0" encoding="utf-8"?>
@@ -1850,6 +2911,7 @@
   <w:style w:type="paragraph" w:default="1" w:styleId="Normal">
     <w:name w:val="Normal"/>
     <w:qFormat/>
+    <w:rsid w:val="00D25C2B"/>
   </w:style>
   <w:style w:type="paragraph" w:styleId="Ttulo1">
     <w:name w:val="heading 1"/>
@@ -2410,6 +3472,33 @@
     <w:uiPriority w:val="99"/>
     <w:rsid w:val="00C31E3A"/>
   </w:style>
+  <w:style w:type="paragraph" w:styleId="NormalWeb">
+    <w:name w:val="Normal (Web)"/>
+    <w:basedOn w:val="Normal"/>
+    <w:uiPriority w:val="99"/>
+    <w:unhideWhenUsed/>
+    <w:rsid w:val="001B45E4"/>
+    <w:pPr>
+      <w:spacing w:before="100" w:beforeAutospacing="1" w:after="100" w:afterAutospacing="1" w:line="240" w:lineRule="auto"/>
+    </w:pPr>
+    <w:rPr>
+      <w:rFonts w:ascii="Times New Roman" w:eastAsia="Times New Roman" w:hAnsi="Times New Roman" w:cs="Times New Roman"/>
+      <w:kern w:val="0"/>
+      <w:lang w:eastAsia="es-AR"/>
+      <w14:ligatures w14:val="none"/>
+    </w:rPr>
+  </w:style>
+  <w:style w:type="character" w:styleId="Textoennegrita">
+    <w:name w:val="Strong"/>
+    <w:basedOn w:val="Fuentedeprrafopredeter"/>
+    <w:uiPriority w:val="22"/>
+    <w:qFormat/>
+    <w:rsid w:val="001B45E4"/>
+    <w:rPr>
+      <w:b/>
+      <w:bCs/>
+    </w:rPr>
+  </w:style>
 </w:styles>
 </file>
 

</xml_diff>

<commit_message>
Subo actualización de Manual de usuario
</commit_message>
<xml_diff>
--- a/Documentos Proyecto/Manual de Usuario.docx
+++ b/Documentos Proyecto/Manual de Usuario.docx
@@ -1366,7 +1366,21 @@
         <w:rPr>
           <w:rFonts w:ascii="Times New Roman" w:hAnsi="Times New Roman" w:cs="Times New Roman"/>
         </w:rPr>
-        <w:t xml:space="preserve">En su versión de laboratorio, el prototipo permite visualizar el proceso de conversión y almacenamiento de energía mediante un display LCD, lo que lo convierte también en una herramienta </w:t>
+        <w:t xml:space="preserve">En su versión de laboratorio, el prototipo permite visualizar el proceso de conversión y almacenamiento de energía mediante un </w:t>
+      </w:r>
+      <w:proofErr w:type="spellStart"/>
+      <w:r>
+        <w:rPr>
+          <w:rFonts w:ascii="Times New Roman" w:hAnsi="Times New Roman" w:cs="Times New Roman"/>
+        </w:rPr>
+        <w:t>display</w:t>
+      </w:r>
+      <w:proofErr w:type="spellEnd"/>
+      <w:r>
+        <w:rPr>
+          <w:rFonts w:ascii="Times New Roman" w:hAnsi="Times New Roman" w:cs="Times New Roman"/>
+        </w:rPr>
+        <w:t xml:space="preserve"> LCD, lo que lo convierte también en una herramienta </w:t>
       </w:r>
       <w:r>
         <w:rPr>
@@ -1477,7 +1491,10 @@
         <w:t>Sistema de soporte:</w:t>
       </w:r>
       <w:r>
-        <w:t xml:space="preserve"> la placa cuenta con una base de madera, topes de goma para distribuir el peso y piezas de impresión 3D que permiten una leve deformación sin dañar los sensores. Cuatro resortes en las esquinas facilitan el retorno de la placa a su posición original.</w:t>
+        <w:t xml:space="preserve"> la placa cuenta con una base de madera, topes de goma para distribuir el peso y piezas de impresión 3D que permiten una leve deformación sin dañar los sensores. Cuatro resortes en las esquinas facilitan el retorno de la </w:t>
+      </w:r>
+      <w:r>
+        <w:t>placa a su posición original.</w:t>
       </w:r>
     </w:p>
     <w:p>
@@ -1575,6 +1592,7 @@
           <w:numId w:val="4"/>
         </w:numPr>
       </w:pPr>
+      <w:proofErr w:type="spellStart"/>
       <w:r>
         <w:rPr>
           <w:rStyle w:val="Textoennegrita"/>
@@ -1582,11 +1600,9 @@
           <w:b w:val="0"/>
           <w:bCs w:val="0"/>
         </w:rPr>
-        <w:t>Display LCD con Raspberry Pi:</w:t>
-      </w:r>
-      <w:r>
-        <w:t xml:space="preserve"> muestra el </w:t>
-      </w:r>
+        <w:t>Display</w:t>
+      </w:r>
+      <w:proofErr w:type="spellEnd"/>
       <w:r>
         <w:rPr>
           <w:rStyle w:val="Textoennegrita"/>
@@ -1594,10 +1610,10 @@
           <w:b w:val="0"/>
           <w:bCs w:val="0"/>
         </w:rPr>
-        <w:t>porcentaje de carga</w:t>
-      </w:r>
-      <w:r>
-        <w:t xml:space="preserve"> y la </w:t>
+        <w:t xml:space="preserve"> LCD con Raspberry Pi:</w:t>
+      </w:r>
+      <w:r>
+        <w:t xml:space="preserve"> muestra el </w:t>
       </w:r>
       <w:r>
         <w:rPr>
@@ -1606,6 +1622,18 @@
           <w:b w:val="0"/>
           <w:bCs w:val="0"/>
         </w:rPr>
+        <w:t>porcentaje de carga</w:t>
+      </w:r>
+      <w:r>
+        <w:t xml:space="preserve"> y la </w:t>
+      </w:r>
+      <w:r>
+        <w:rPr>
+          <w:rStyle w:val="Textoennegrita"/>
+          <w:rFonts w:eastAsiaTheme="majorEastAsia"/>
+          <w:b w:val="0"/>
+          <w:bCs w:val="0"/>
+        </w:rPr>
         <w:t>tensión acumulada</w:t>
       </w:r>
       <w:r>
@@ -1635,7 +1663,99 @@
           <w:sz w:val="28"/>
           <w:szCs w:val="28"/>
         </w:rPr>
-        <w:t>Descripción del sistema</w:t>
+        <w:t>Interfaz de usuario</w:t>
+      </w:r>
+    </w:p>
+    <w:p>
+      <w:pPr>
+        <w:pStyle w:val="NormalWeb"/>
+      </w:pPr>
+      <w:r>
+        <w:t xml:space="preserve">   </w:t>
+      </w:r>
+      <w:r>
+        <w:t>PL.E.PE.R no requiere intervención directa por parte del usuario. Su funcionamiento es totalmente autónomo: basta con caminar o pararse sobre la placa para que los sensores piezoeléctricos generen energía.</w:t>
+      </w:r>
+      <w:r>
+        <w:br/>
+        <w:t xml:space="preserve">El único elemento visible de interacción es el </w:t>
+      </w:r>
+      <w:proofErr w:type="spellStart"/>
+      <w:r>
+        <w:rPr>
+          <w:rStyle w:val="Textoennegrita"/>
+          <w:rFonts w:eastAsiaTheme="majorEastAsia"/>
+          <w:b w:val="0"/>
+          <w:bCs w:val="0"/>
+        </w:rPr>
+        <w:t>display</w:t>
+      </w:r>
+      <w:proofErr w:type="spellEnd"/>
+      <w:r>
+        <w:rPr>
+          <w:rStyle w:val="Textoennegrita"/>
+          <w:rFonts w:eastAsiaTheme="majorEastAsia"/>
+          <w:b w:val="0"/>
+          <w:bCs w:val="0"/>
+        </w:rPr>
+        <w:t xml:space="preserve"> LCD</w:t>
+      </w:r>
+      <w:r>
+        <w:t xml:space="preserve">, conectado a una </w:t>
+      </w:r>
+      <w:r>
+        <w:rPr>
+          <w:rStyle w:val="Textoennegrita"/>
+          <w:rFonts w:eastAsiaTheme="majorEastAsia"/>
+          <w:b w:val="0"/>
+          <w:bCs w:val="0"/>
+        </w:rPr>
+        <w:t>Raspberry Pi</w:t>
+      </w:r>
+      <w:r>
+        <w:t>, que muestra en tiempo real:</w:t>
+      </w:r>
+      <w:r>
+        <w:t xml:space="preserve"> e</w:t>
+      </w:r>
+      <w:r>
+        <w:t xml:space="preserve">l </w:t>
+      </w:r>
+      <w:r>
+        <w:rPr>
+          <w:rStyle w:val="Textoennegrita"/>
+          <w:rFonts w:eastAsiaTheme="majorEastAsia"/>
+          <w:b w:val="0"/>
+          <w:bCs w:val="0"/>
+        </w:rPr>
+        <w:t>porcentaje de carga</w:t>
+      </w:r>
+      <w:r>
+        <w:t xml:space="preserve"> de la batería Li-Po</w:t>
+      </w:r>
+      <w:r>
+        <w:t xml:space="preserve"> y l</w:t>
+      </w:r>
+      <w:r>
+        <w:t xml:space="preserve">a </w:t>
+      </w:r>
+      <w:r>
+        <w:rPr>
+          <w:rStyle w:val="Textoennegrita"/>
+          <w:rFonts w:eastAsiaTheme="majorEastAsia"/>
+          <w:b w:val="0"/>
+          <w:bCs w:val="0"/>
+        </w:rPr>
+        <w:t>tensión acumulada</w:t>
+      </w:r>
+      <w:r>
+        <w:t xml:space="preserve"> en el sistema.</w:t>
+      </w:r>
+      <w:r>
+        <w:t xml:space="preserve"> </w:t>
+      </w:r>
+      <w:r>
+        <w:t>De esta forma, el usuario o el observador puede visualizar el efecto inmediato del paso de las personas sobre la generación de energía, sin necesidad de realizar ninguna acción adicional.</w:t>
       </w:r>
     </w:p>
     <w:p>
@@ -1645,21 +1765,647 @@
           <w:rFonts w:ascii="Times New Roman" w:hAnsi="Times New Roman" w:cs="Times New Roman"/>
         </w:rPr>
       </w:pPr>
-      <w:r>
+    </w:p>
+    <w:p>
+      <w:pPr>
+        <w:spacing w:line="276" w:lineRule="auto"/>
         <w:rPr>
           <w:rFonts w:ascii="Times New Roman" w:hAnsi="Times New Roman" w:cs="Times New Roman"/>
-        </w:rPr>
-        <w:t xml:space="preserve">   </w:t>
-      </w:r>
-      <w:r>
-        <w:t>PL.E.PE.R está compuest</w:t>
-      </w:r>
+          <w:sz w:val="28"/>
+          <w:szCs w:val="28"/>
+        </w:rPr>
+      </w:pPr>
       <w:r>
         <w:rPr>
           <w:rFonts w:ascii="Times New Roman" w:hAnsi="Times New Roman" w:cs="Times New Roman"/>
-        </w:rPr>
-        <w:t>.</w:t>
-      </w:r>
+          <w:sz w:val="28"/>
+          <w:szCs w:val="28"/>
+        </w:rPr>
+        <w:t>Instalación</w:t>
+      </w:r>
+    </w:p>
+    <w:p>
+      <w:pPr>
+        <w:pStyle w:val="NormalWeb"/>
+      </w:pPr>
+      <w:r>
+        <w:t xml:space="preserve">   La instalación de PL.E.PE.R debe realizarse en una superficie plana, firme y seca, preferentemente en un entorno interior o protegido. A </w:t>
+      </w:r>
+      <w:r>
+        <w:t>continuación,</w:t>
+      </w:r>
+      <w:r>
+        <w:t xml:space="preserve"> se describen los pasos generales para su colocación:</w:t>
+      </w:r>
+    </w:p>
+    <w:p>
+      <w:pPr>
+        <w:spacing w:before="100" w:beforeAutospacing="1" w:after="100" w:afterAutospacing="1" w:line="240" w:lineRule="auto"/>
+        <w:rPr>
+          <w:rFonts w:ascii="Times New Roman" w:eastAsia="Times New Roman" w:hAnsi="Times New Roman" w:cs="Times New Roman"/>
+          <w:kern w:val="0"/>
+          <w:lang w:eastAsia="es-AR"/>
+          <w14:ligatures w14:val="none"/>
+        </w:rPr>
+      </w:pPr>
+      <w:r>
+        <w:rPr>
+          <w:rFonts w:ascii="Times New Roman" w:eastAsia="Times New Roman" w:hAnsi="Times New Roman" w:cs="Times New Roman"/>
+          <w:b/>
+          <w:bCs/>
+          <w:kern w:val="0"/>
+          <w:lang w:eastAsia="es-AR"/>
+          <w14:ligatures w14:val="none"/>
+        </w:rPr>
+        <w:t>1. Preparación del área de instalación</w:t>
+      </w:r>
+    </w:p>
+    <w:p>
+      <w:pPr>
+        <w:numPr>
+          <w:ilvl w:val="0"/>
+          <w:numId w:val="6"/>
+        </w:numPr>
+        <w:spacing w:before="100" w:beforeAutospacing="1" w:after="100" w:afterAutospacing="1" w:line="240" w:lineRule="auto"/>
+        <w:rPr>
+          <w:rFonts w:ascii="Times New Roman" w:eastAsia="Times New Roman" w:hAnsi="Times New Roman" w:cs="Times New Roman"/>
+          <w:kern w:val="0"/>
+          <w:lang w:eastAsia="es-AR"/>
+          <w14:ligatures w14:val="none"/>
+        </w:rPr>
+      </w:pPr>
+      <w:r>
+        <w:rPr>
+          <w:rFonts w:ascii="Times New Roman" w:eastAsia="Times New Roman" w:hAnsi="Times New Roman" w:cs="Times New Roman"/>
+          <w:kern w:val="0"/>
+          <w:lang w:eastAsia="es-AR"/>
+          <w14:ligatures w14:val="none"/>
+        </w:rPr>
+        <w:t>Limpiar el área de polvo o humedad.</w:t>
+      </w:r>
+    </w:p>
+    <w:p>
+      <w:pPr>
+        <w:numPr>
+          <w:ilvl w:val="0"/>
+          <w:numId w:val="6"/>
+        </w:numPr>
+        <w:spacing w:before="100" w:beforeAutospacing="1" w:after="100" w:afterAutospacing="1" w:line="240" w:lineRule="auto"/>
+        <w:rPr>
+          <w:rFonts w:ascii="Times New Roman" w:eastAsia="Times New Roman" w:hAnsi="Times New Roman" w:cs="Times New Roman"/>
+          <w:kern w:val="0"/>
+          <w:lang w:eastAsia="es-AR"/>
+          <w14:ligatures w14:val="none"/>
+        </w:rPr>
+      </w:pPr>
+      <w:r>
+        <w:rPr>
+          <w:rFonts w:ascii="Times New Roman" w:eastAsia="Times New Roman" w:hAnsi="Times New Roman" w:cs="Times New Roman"/>
+          <w:kern w:val="0"/>
+          <w:lang w:eastAsia="es-AR"/>
+          <w14:ligatures w14:val="none"/>
+        </w:rPr>
+        <w:t>Verificar que el suelo sea estable y no presente irregularidades.</w:t>
+      </w:r>
+    </w:p>
+    <w:p>
+      <w:pPr>
+        <w:numPr>
+          <w:ilvl w:val="0"/>
+          <w:numId w:val="6"/>
+        </w:numPr>
+        <w:spacing w:before="100" w:beforeAutospacing="1" w:after="100" w:afterAutospacing="1" w:line="240" w:lineRule="auto"/>
+        <w:rPr>
+          <w:rFonts w:ascii="Times New Roman" w:eastAsia="Times New Roman" w:hAnsi="Times New Roman" w:cs="Times New Roman"/>
+          <w:kern w:val="0"/>
+          <w:lang w:eastAsia="es-AR"/>
+          <w14:ligatures w14:val="none"/>
+        </w:rPr>
+      </w:pPr>
+      <w:r>
+        <w:rPr>
+          <w:rFonts w:ascii="Times New Roman" w:eastAsia="Times New Roman" w:hAnsi="Times New Roman" w:cs="Times New Roman"/>
+          <w:kern w:val="0"/>
+          <w:lang w:eastAsia="es-AR"/>
+          <w14:ligatures w14:val="none"/>
+        </w:rPr>
+        <w:t>Asegurarse de disponer de espacio libre alrededor para evitar golpes o tropiezos.</w:t>
+      </w:r>
+    </w:p>
+    <w:p>
+      <w:pPr>
+        <w:spacing w:before="100" w:beforeAutospacing="1" w:after="100" w:afterAutospacing="1" w:line="240" w:lineRule="auto"/>
+        <w:rPr>
+          <w:rFonts w:ascii="Times New Roman" w:eastAsia="Times New Roman" w:hAnsi="Times New Roman" w:cs="Times New Roman"/>
+          <w:kern w:val="0"/>
+          <w:lang w:eastAsia="es-AR"/>
+          <w14:ligatures w14:val="none"/>
+        </w:rPr>
+      </w:pPr>
+      <w:r>
+        <w:rPr>
+          <w:rFonts w:ascii="Times New Roman" w:eastAsia="Times New Roman" w:hAnsi="Times New Roman" w:cs="Times New Roman"/>
+          <w:b/>
+          <w:bCs/>
+          <w:kern w:val="0"/>
+          <w:lang w:eastAsia="es-AR"/>
+          <w14:ligatures w14:val="none"/>
+        </w:rPr>
+        <w:t>2. Colocación de la base</w:t>
+      </w:r>
+    </w:p>
+    <w:p>
+      <w:pPr>
+        <w:numPr>
+          <w:ilvl w:val="0"/>
+          <w:numId w:val="7"/>
+        </w:numPr>
+        <w:spacing w:before="100" w:beforeAutospacing="1" w:after="100" w:afterAutospacing="1" w:line="240" w:lineRule="auto"/>
+        <w:rPr>
+          <w:rFonts w:ascii="Times New Roman" w:eastAsia="Times New Roman" w:hAnsi="Times New Roman" w:cs="Times New Roman"/>
+          <w:kern w:val="0"/>
+          <w:lang w:eastAsia="es-AR"/>
+          <w14:ligatures w14:val="none"/>
+        </w:rPr>
+      </w:pPr>
+      <w:r>
+        <w:rPr>
+          <w:rFonts w:ascii="Times New Roman" w:eastAsia="Times New Roman" w:hAnsi="Times New Roman" w:cs="Times New Roman"/>
+          <w:kern w:val="0"/>
+          <w:lang w:eastAsia="es-AR"/>
+          <w14:ligatures w14:val="none"/>
+        </w:rPr>
+        <w:lastRenderedPageBreak/>
+        <w:t>Ubicar la base de madera del sistema en el lugar deseado.</w:t>
+      </w:r>
+    </w:p>
+    <w:p>
+      <w:pPr>
+        <w:numPr>
+          <w:ilvl w:val="0"/>
+          <w:numId w:val="7"/>
+        </w:numPr>
+        <w:spacing w:before="100" w:beforeAutospacing="1" w:after="100" w:afterAutospacing="1" w:line="240" w:lineRule="auto"/>
+        <w:rPr>
+          <w:rFonts w:ascii="Times New Roman" w:eastAsia="Times New Roman" w:hAnsi="Times New Roman" w:cs="Times New Roman"/>
+          <w:kern w:val="0"/>
+          <w:lang w:eastAsia="es-AR"/>
+          <w14:ligatures w14:val="none"/>
+        </w:rPr>
+      </w:pPr>
+      <w:r>
+        <w:rPr>
+          <w:rFonts w:ascii="Times New Roman" w:eastAsia="Times New Roman" w:hAnsi="Times New Roman" w:cs="Times New Roman"/>
+          <w:kern w:val="0"/>
+          <w:lang w:eastAsia="es-AR"/>
+          <w14:ligatures w14:val="none"/>
+        </w:rPr>
+        <w:t>Comprobar que los resortes de las esquinas estén correctamente apoyados y que la placa tenga libertad de movimiento vertical.</w:t>
+      </w:r>
+    </w:p>
+    <w:p>
+      <w:pPr>
+        <w:numPr>
+          <w:ilvl w:val="0"/>
+          <w:numId w:val="7"/>
+        </w:numPr>
+        <w:spacing w:before="100" w:beforeAutospacing="1" w:after="100" w:afterAutospacing="1" w:line="240" w:lineRule="auto"/>
+        <w:rPr>
+          <w:rFonts w:ascii="Times New Roman" w:eastAsia="Times New Roman" w:hAnsi="Times New Roman" w:cs="Times New Roman"/>
+          <w:kern w:val="0"/>
+          <w:lang w:eastAsia="es-AR"/>
+          <w14:ligatures w14:val="none"/>
+        </w:rPr>
+      </w:pPr>
+      <w:r>
+        <w:rPr>
+          <w:rFonts w:ascii="Times New Roman" w:eastAsia="Times New Roman" w:hAnsi="Times New Roman" w:cs="Times New Roman"/>
+          <w:kern w:val="0"/>
+          <w:lang w:eastAsia="es-AR"/>
+          <w14:ligatures w14:val="none"/>
+        </w:rPr>
+        <w:t>Revisar que los topes de goma estén bien posicionados para una distribución uniforme del peso.</w:t>
+      </w:r>
+    </w:p>
+    <w:p>
+      <w:pPr>
+        <w:spacing w:before="100" w:beforeAutospacing="1" w:after="100" w:afterAutospacing="1" w:line="240" w:lineRule="auto"/>
+        <w:rPr>
+          <w:rFonts w:ascii="Times New Roman" w:eastAsia="Times New Roman" w:hAnsi="Times New Roman" w:cs="Times New Roman"/>
+          <w:kern w:val="0"/>
+          <w:lang w:eastAsia="es-AR"/>
+          <w14:ligatures w14:val="none"/>
+        </w:rPr>
+      </w:pPr>
+      <w:r>
+        <w:rPr>
+          <w:rFonts w:ascii="Times New Roman" w:eastAsia="Times New Roman" w:hAnsi="Times New Roman" w:cs="Times New Roman"/>
+          <w:b/>
+          <w:bCs/>
+          <w:kern w:val="0"/>
+          <w:lang w:eastAsia="es-AR"/>
+          <w14:ligatures w14:val="none"/>
+        </w:rPr>
+        <w:t>3. Conexiones eléctricas</w:t>
+      </w:r>
+    </w:p>
+    <w:p>
+      <w:pPr>
+        <w:numPr>
+          <w:ilvl w:val="0"/>
+          <w:numId w:val="8"/>
+        </w:numPr>
+        <w:spacing w:before="100" w:beforeAutospacing="1" w:after="100" w:afterAutospacing="1" w:line="240" w:lineRule="auto"/>
+        <w:rPr>
+          <w:rFonts w:ascii="Times New Roman" w:eastAsia="Times New Roman" w:hAnsi="Times New Roman" w:cs="Times New Roman"/>
+          <w:kern w:val="0"/>
+          <w:lang w:eastAsia="es-AR"/>
+          <w14:ligatures w14:val="none"/>
+        </w:rPr>
+      </w:pPr>
+      <w:r>
+        <w:rPr>
+          <w:rFonts w:ascii="Times New Roman" w:eastAsia="Times New Roman" w:hAnsi="Times New Roman" w:cs="Times New Roman"/>
+          <w:kern w:val="0"/>
+          <w:lang w:eastAsia="es-AR"/>
+          <w14:ligatures w14:val="none"/>
+        </w:rPr>
+        <w:t xml:space="preserve">Conectar la </w:t>
+      </w:r>
+      <w:r>
+        <w:rPr>
+          <w:rFonts w:ascii="Times New Roman" w:eastAsia="Times New Roman" w:hAnsi="Times New Roman" w:cs="Times New Roman"/>
+          <w:b/>
+          <w:bCs/>
+          <w:kern w:val="0"/>
+          <w:lang w:eastAsia="es-AR"/>
+          <w14:ligatures w14:val="none"/>
+        </w:rPr>
+        <w:t>placa de rectificación</w:t>
+      </w:r>
+      <w:r>
+        <w:rPr>
+          <w:rFonts w:ascii="Times New Roman" w:eastAsia="Times New Roman" w:hAnsi="Times New Roman" w:cs="Times New Roman"/>
+          <w:kern w:val="0"/>
+          <w:lang w:eastAsia="es-AR"/>
+          <w14:ligatures w14:val="none"/>
+        </w:rPr>
+        <w:t xml:space="preserve"> a la </w:t>
+      </w:r>
+      <w:r>
+        <w:rPr>
+          <w:rFonts w:ascii="Times New Roman" w:eastAsia="Times New Roman" w:hAnsi="Times New Roman" w:cs="Times New Roman"/>
+          <w:b/>
+          <w:bCs/>
+          <w:kern w:val="0"/>
+          <w:lang w:eastAsia="es-AR"/>
+          <w14:ligatures w14:val="none"/>
+        </w:rPr>
+        <w:t>placa de almacenamiento</w:t>
+      </w:r>
+      <w:r>
+        <w:rPr>
+          <w:rFonts w:ascii="Times New Roman" w:eastAsia="Times New Roman" w:hAnsi="Times New Roman" w:cs="Times New Roman"/>
+          <w:kern w:val="0"/>
+          <w:lang w:eastAsia="es-AR"/>
+          <w14:ligatures w14:val="none"/>
+        </w:rPr>
+        <w:t>, siguiendo la polaridad indicada.</w:t>
+      </w:r>
+    </w:p>
+    <w:p>
+      <w:pPr>
+        <w:numPr>
+          <w:ilvl w:val="0"/>
+          <w:numId w:val="8"/>
+        </w:numPr>
+        <w:spacing w:before="100" w:beforeAutospacing="1" w:after="100" w:afterAutospacing="1" w:line="240" w:lineRule="auto"/>
+        <w:rPr>
+          <w:rFonts w:ascii="Times New Roman" w:eastAsia="Times New Roman" w:hAnsi="Times New Roman" w:cs="Times New Roman"/>
+          <w:kern w:val="0"/>
+          <w:lang w:eastAsia="es-AR"/>
+          <w14:ligatures w14:val="none"/>
+        </w:rPr>
+      </w:pPr>
+      <w:r>
+        <w:rPr>
+          <w:rFonts w:ascii="Times New Roman" w:eastAsia="Times New Roman" w:hAnsi="Times New Roman" w:cs="Times New Roman"/>
+          <w:kern w:val="0"/>
+          <w:lang w:eastAsia="es-AR"/>
+          <w14:ligatures w14:val="none"/>
+        </w:rPr>
+        <w:t xml:space="preserve">Asegurar la conexión del </w:t>
+      </w:r>
+      <w:r>
+        <w:rPr>
+          <w:rFonts w:ascii="Times New Roman" w:eastAsia="Times New Roman" w:hAnsi="Times New Roman" w:cs="Times New Roman"/>
+          <w:b/>
+          <w:bCs/>
+          <w:kern w:val="0"/>
+          <w:lang w:eastAsia="es-AR"/>
+          <w14:ligatures w14:val="none"/>
+        </w:rPr>
+        <w:t>capacitor de 10 000 µF</w:t>
+      </w:r>
+      <w:r>
+        <w:rPr>
+          <w:rFonts w:ascii="Times New Roman" w:eastAsia="Times New Roman" w:hAnsi="Times New Roman" w:cs="Times New Roman"/>
+          <w:kern w:val="0"/>
+          <w:lang w:eastAsia="es-AR"/>
+          <w14:ligatures w14:val="none"/>
+        </w:rPr>
+        <w:t xml:space="preserve"> y de la </w:t>
+      </w:r>
+      <w:r>
+        <w:rPr>
+          <w:rFonts w:ascii="Times New Roman" w:eastAsia="Times New Roman" w:hAnsi="Times New Roman" w:cs="Times New Roman"/>
+          <w:b/>
+          <w:bCs/>
+          <w:kern w:val="0"/>
+          <w:lang w:eastAsia="es-AR"/>
+          <w14:ligatures w14:val="none"/>
+        </w:rPr>
+        <w:t>batería Li-Po de 3,7 V</w:t>
+      </w:r>
+      <w:r>
+        <w:rPr>
+          <w:rFonts w:ascii="Times New Roman" w:eastAsia="Times New Roman" w:hAnsi="Times New Roman" w:cs="Times New Roman"/>
+          <w:kern w:val="0"/>
+          <w:lang w:eastAsia="es-AR"/>
+          <w14:ligatures w14:val="none"/>
+        </w:rPr>
+        <w:t xml:space="preserve"> según el esquema de montaje del proyecto.</w:t>
+      </w:r>
+    </w:p>
+    <w:p>
+      <w:pPr>
+        <w:numPr>
+          <w:ilvl w:val="0"/>
+          <w:numId w:val="8"/>
+        </w:numPr>
+        <w:spacing w:before="100" w:beforeAutospacing="1" w:after="100" w:afterAutospacing="1" w:line="240" w:lineRule="auto"/>
+        <w:rPr>
+          <w:rFonts w:ascii="Times New Roman" w:eastAsia="Times New Roman" w:hAnsi="Times New Roman" w:cs="Times New Roman"/>
+          <w:kern w:val="0"/>
+          <w:lang w:eastAsia="es-AR"/>
+          <w14:ligatures w14:val="none"/>
+        </w:rPr>
+      </w:pPr>
+      <w:r>
+        <w:rPr>
+          <w:rFonts w:ascii="Times New Roman" w:eastAsia="Times New Roman" w:hAnsi="Times New Roman" w:cs="Times New Roman"/>
+          <w:kern w:val="0"/>
+          <w:lang w:eastAsia="es-AR"/>
+          <w14:ligatures w14:val="none"/>
+        </w:rPr>
+        <w:t xml:space="preserve">Conectar el </w:t>
+      </w:r>
+      <w:proofErr w:type="spellStart"/>
+      <w:r>
+        <w:rPr>
+          <w:rFonts w:ascii="Times New Roman" w:eastAsia="Times New Roman" w:hAnsi="Times New Roman" w:cs="Times New Roman"/>
+          <w:b/>
+          <w:bCs/>
+          <w:kern w:val="0"/>
+          <w:lang w:eastAsia="es-AR"/>
+          <w14:ligatures w14:val="none"/>
+        </w:rPr>
+        <w:t>display</w:t>
+      </w:r>
+      <w:proofErr w:type="spellEnd"/>
+      <w:r>
+        <w:rPr>
+          <w:rFonts w:ascii="Times New Roman" w:eastAsia="Times New Roman" w:hAnsi="Times New Roman" w:cs="Times New Roman"/>
+          <w:b/>
+          <w:bCs/>
+          <w:kern w:val="0"/>
+          <w:lang w:eastAsia="es-AR"/>
+          <w14:ligatures w14:val="none"/>
+        </w:rPr>
+        <w:t xml:space="preserve"> LCD</w:t>
+      </w:r>
+      <w:r>
+        <w:rPr>
+          <w:rFonts w:ascii="Times New Roman" w:eastAsia="Times New Roman" w:hAnsi="Times New Roman" w:cs="Times New Roman"/>
+          <w:kern w:val="0"/>
+          <w:lang w:eastAsia="es-AR"/>
+          <w14:ligatures w14:val="none"/>
+        </w:rPr>
+        <w:t xml:space="preserve"> a la </w:t>
+      </w:r>
+      <w:r>
+        <w:rPr>
+          <w:rFonts w:ascii="Times New Roman" w:eastAsia="Times New Roman" w:hAnsi="Times New Roman" w:cs="Times New Roman"/>
+          <w:b/>
+          <w:bCs/>
+          <w:kern w:val="0"/>
+          <w:lang w:eastAsia="es-AR"/>
+          <w14:ligatures w14:val="none"/>
+        </w:rPr>
+        <w:t>Raspberry Pi</w:t>
+      </w:r>
+      <w:r>
+        <w:rPr>
+          <w:rFonts w:ascii="Times New Roman" w:eastAsia="Times New Roman" w:hAnsi="Times New Roman" w:cs="Times New Roman"/>
+          <w:kern w:val="0"/>
+          <w:lang w:eastAsia="es-AR"/>
+          <w14:ligatures w14:val="none"/>
+        </w:rPr>
+        <w:t xml:space="preserve"> y verificar que la alimentación esté correctamente establecida.</w:t>
+      </w:r>
+    </w:p>
+    <w:p>
+      <w:pPr>
+        <w:spacing w:before="100" w:beforeAutospacing="1" w:after="100" w:afterAutospacing="1" w:line="240" w:lineRule="auto"/>
+        <w:rPr>
+          <w:rFonts w:ascii="Times New Roman" w:eastAsia="Times New Roman" w:hAnsi="Times New Roman" w:cs="Times New Roman"/>
+          <w:kern w:val="0"/>
+          <w:lang w:eastAsia="es-AR"/>
+          <w14:ligatures w14:val="none"/>
+        </w:rPr>
+      </w:pPr>
+      <w:r>
+        <w:rPr>
+          <w:rFonts w:ascii="Times New Roman" w:eastAsia="Times New Roman" w:hAnsi="Times New Roman" w:cs="Times New Roman"/>
+          <w:b/>
+          <w:bCs/>
+          <w:kern w:val="0"/>
+          <w:lang w:eastAsia="es-AR"/>
+          <w14:ligatures w14:val="none"/>
+        </w:rPr>
+        <w:t>4. Verificación de funcionamiento</w:t>
+      </w:r>
+    </w:p>
+    <w:p>
+      <w:pPr>
+        <w:numPr>
+          <w:ilvl w:val="0"/>
+          <w:numId w:val="9"/>
+        </w:numPr>
+        <w:spacing w:before="100" w:beforeAutospacing="1" w:after="100" w:afterAutospacing="1" w:line="240" w:lineRule="auto"/>
+        <w:rPr>
+          <w:rFonts w:ascii="Times New Roman" w:eastAsia="Times New Roman" w:hAnsi="Times New Roman" w:cs="Times New Roman"/>
+          <w:kern w:val="0"/>
+          <w:lang w:eastAsia="es-AR"/>
+          <w14:ligatures w14:val="none"/>
+        </w:rPr>
+      </w:pPr>
+      <w:r>
+        <w:rPr>
+          <w:rFonts w:ascii="Times New Roman" w:eastAsia="Times New Roman" w:hAnsi="Times New Roman" w:cs="Times New Roman"/>
+          <w:kern w:val="0"/>
+          <w:lang w:eastAsia="es-AR"/>
+          <w14:ligatures w14:val="none"/>
+        </w:rPr>
+        <w:t xml:space="preserve">Una vez instalado, aplicar una leve presión sobre la superficie para comprobar que los sensores responden y que el </w:t>
+      </w:r>
+      <w:proofErr w:type="spellStart"/>
+      <w:r>
+        <w:rPr>
+          <w:rFonts w:ascii="Times New Roman" w:eastAsia="Times New Roman" w:hAnsi="Times New Roman" w:cs="Times New Roman"/>
+          <w:kern w:val="0"/>
+          <w:lang w:eastAsia="es-AR"/>
+          <w14:ligatures w14:val="none"/>
+        </w:rPr>
+        <w:t>display</w:t>
+      </w:r>
+      <w:proofErr w:type="spellEnd"/>
+      <w:r>
+        <w:rPr>
+          <w:rFonts w:ascii="Times New Roman" w:eastAsia="Times New Roman" w:hAnsi="Times New Roman" w:cs="Times New Roman"/>
+          <w:kern w:val="0"/>
+          <w:lang w:eastAsia="es-AR"/>
+          <w14:ligatures w14:val="none"/>
+        </w:rPr>
+        <w:t xml:space="preserve"> enciende correctamente.</w:t>
+      </w:r>
+    </w:p>
+    <w:p>
+      <w:pPr>
+        <w:numPr>
+          <w:ilvl w:val="0"/>
+          <w:numId w:val="9"/>
+        </w:numPr>
+        <w:spacing w:before="100" w:beforeAutospacing="1" w:after="100" w:afterAutospacing="1" w:line="240" w:lineRule="auto"/>
+        <w:rPr>
+          <w:rFonts w:ascii="Times New Roman" w:eastAsia="Times New Roman" w:hAnsi="Times New Roman" w:cs="Times New Roman"/>
+          <w:kern w:val="0"/>
+          <w:lang w:eastAsia="es-AR"/>
+          <w14:ligatures w14:val="none"/>
+        </w:rPr>
+      </w:pPr>
+      <w:r>
+        <w:rPr>
+          <w:rFonts w:ascii="Times New Roman" w:eastAsia="Times New Roman" w:hAnsi="Times New Roman" w:cs="Times New Roman"/>
+          <w:kern w:val="0"/>
+          <w:lang w:eastAsia="es-AR"/>
+          <w14:ligatures w14:val="none"/>
+        </w:rPr>
+        <w:t>Observar que los valores en pantalla varíen al aplicar peso sobre la placa.</w:t>
+      </w:r>
+    </w:p>
+    <w:p>
+      <w:pPr>
+        <w:spacing w:before="100" w:beforeAutospacing="1" w:after="100" w:afterAutospacing="1" w:line="240" w:lineRule="auto"/>
+        <w:rPr>
+          <w:rFonts w:ascii="Times New Roman" w:eastAsia="Times New Roman" w:hAnsi="Times New Roman" w:cs="Times New Roman"/>
+          <w:kern w:val="0"/>
+          <w:lang w:eastAsia="es-AR"/>
+          <w14:ligatures w14:val="none"/>
+        </w:rPr>
+      </w:pPr>
+      <w:r>
+        <w:rPr>
+          <w:rFonts w:ascii="Times New Roman" w:eastAsia="Times New Roman" w:hAnsi="Times New Roman" w:cs="Times New Roman"/>
+          <w:b/>
+          <w:bCs/>
+          <w:kern w:val="0"/>
+          <w:lang w:eastAsia="es-AR"/>
+          <w14:ligatures w14:val="none"/>
+        </w:rPr>
+        <w:t>5. Ubicación final</w:t>
+      </w:r>
+    </w:p>
+    <w:p>
+      <w:pPr>
+        <w:numPr>
+          <w:ilvl w:val="0"/>
+          <w:numId w:val="10"/>
+        </w:numPr>
+        <w:spacing w:before="100" w:beforeAutospacing="1" w:after="100" w:afterAutospacing="1" w:line="240" w:lineRule="auto"/>
+        <w:rPr>
+          <w:rFonts w:ascii="Times New Roman" w:eastAsia="Times New Roman" w:hAnsi="Times New Roman" w:cs="Times New Roman"/>
+          <w:kern w:val="0"/>
+          <w:lang w:eastAsia="es-AR"/>
+          <w14:ligatures w14:val="none"/>
+        </w:rPr>
+      </w:pPr>
+      <w:r>
+        <w:rPr>
+          <w:rFonts w:ascii="Times New Roman" w:eastAsia="Times New Roman" w:hAnsi="Times New Roman" w:cs="Times New Roman"/>
+          <w:kern w:val="0"/>
+          <w:lang w:eastAsia="es-AR"/>
+          <w14:ligatures w14:val="none"/>
+        </w:rPr>
+        <w:t>En una aplicación real (como un pasillo o andén), se recomienda que PL.E.PE.R quede nivelado con el suelo o montado dentro de un marco protector que impida desplazamientos laterales.</w:t>
+      </w:r>
+    </w:p>
+    <w:p>
+      <w:pPr>
+        <w:numPr>
+          <w:ilvl w:val="0"/>
+          <w:numId w:val="10"/>
+        </w:numPr>
+        <w:spacing w:before="100" w:beforeAutospacing="1" w:after="100" w:afterAutospacing="1" w:line="240" w:lineRule="auto"/>
+        <w:rPr>
+          <w:rFonts w:ascii="Times New Roman" w:eastAsia="Times New Roman" w:hAnsi="Times New Roman" w:cs="Times New Roman"/>
+          <w:kern w:val="0"/>
+          <w:lang w:eastAsia="es-AR"/>
+          <w14:ligatures w14:val="none"/>
+        </w:rPr>
+      </w:pPr>
+      <w:r>
+        <w:rPr>
+          <w:rFonts w:ascii="Times New Roman" w:eastAsia="Times New Roman" w:hAnsi="Times New Roman" w:cs="Times New Roman"/>
+          <w:kern w:val="0"/>
+          <w:lang w:eastAsia="es-AR"/>
+          <w14:ligatures w14:val="none"/>
+        </w:rPr>
+        <w:t xml:space="preserve">El </w:t>
+      </w:r>
+      <w:proofErr w:type="spellStart"/>
+      <w:r>
+        <w:rPr>
+          <w:rFonts w:ascii="Times New Roman" w:eastAsia="Times New Roman" w:hAnsi="Times New Roman" w:cs="Times New Roman"/>
+          <w:kern w:val="0"/>
+          <w:lang w:eastAsia="es-AR"/>
+          <w14:ligatures w14:val="none"/>
+        </w:rPr>
+        <w:t>display</w:t>
+      </w:r>
+      <w:proofErr w:type="spellEnd"/>
+      <w:r>
+        <w:rPr>
+          <w:rFonts w:ascii="Times New Roman" w:eastAsia="Times New Roman" w:hAnsi="Times New Roman" w:cs="Times New Roman"/>
+          <w:kern w:val="0"/>
+          <w:lang w:eastAsia="es-AR"/>
+          <w14:ligatures w14:val="none"/>
+        </w:rPr>
+        <w:t xml:space="preserve"> puede colocarse en una zona visible, protegida por una cubierta transparente.</w:t>
+      </w:r>
+    </w:p>
+    <w:p>
+      <w:pPr>
+        <w:pStyle w:val="NormalWeb"/>
+      </w:pPr>
+    </w:p>
+    <w:p>
+      <w:pPr>
+        <w:spacing w:line="276" w:lineRule="auto"/>
+        <w:rPr>
+          <w:rFonts w:ascii="Times New Roman" w:hAnsi="Times New Roman" w:cs="Times New Roman"/>
+        </w:rPr>
+      </w:pPr>
     </w:p>
     <w:p>
       <w:pPr>
@@ -2087,6 +2833,155 @@
     </w:lvl>
   </w:abstractNum>
   <w:abstractNum w:abstractNumId="1" w15:restartNumberingAfterBreak="0">
+    <w:nsid w:val="27FA524B"/>
+    <w:multiLevelType w:val="multilevel"/>
+    <w:tmpl w:val="B1BCFFE4"/>
+    <w:lvl w:ilvl="0">
+      <w:start w:val="1"/>
+      <w:numFmt w:val="bullet"/>
+      <w:lvlText w:val=""/>
+      <w:lvlJc w:val="left"/>
+      <w:pPr>
+        <w:tabs>
+          <w:tab w:val="num" w:pos="720"/>
+        </w:tabs>
+        <w:ind w:left="720" w:hanging="360"/>
+      </w:pPr>
+      <w:rPr>
+        <w:rFonts w:ascii="Symbol" w:hAnsi="Symbol" w:hint="default"/>
+        <w:sz w:val="20"/>
+      </w:rPr>
+    </w:lvl>
+    <w:lvl w:ilvl="1" w:tentative="1">
+      <w:start w:val="1"/>
+      <w:numFmt w:val="bullet"/>
+      <w:lvlText w:val="o"/>
+      <w:lvlJc w:val="left"/>
+      <w:pPr>
+        <w:tabs>
+          <w:tab w:val="num" w:pos="1440"/>
+        </w:tabs>
+        <w:ind w:left="1440" w:hanging="360"/>
+      </w:pPr>
+      <w:rPr>
+        <w:rFonts w:ascii="Courier New" w:hAnsi="Courier New" w:hint="default"/>
+        <w:sz w:val="20"/>
+      </w:rPr>
+    </w:lvl>
+    <w:lvl w:ilvl="2" w:tentative="1">
+      <w:start w:val="1"/>
+      <w:numFmt w:val="bullet"/>
+      <w:lvlText w:val=""/>
+      <w:lvlJc w:val="left"/>
+      <w:pPr>
+        <w:tabs>
+          <w:tab w:val="num" w:pos="2160"/>
+        </w:tabs>
+        <w:ind w:left="2160" w:hanging="360"/>
+      </w:pPr>
+      <w:rPr>
+        <w:rFonts w:ascii="Wingdings" w:hAnsi="Wingdings" w:hint="default"/>
+        <w:sz w:val="20"/>
+      </w:rPr>
+    </w:lvl>
+    <w:lvl w:ilvl="3" w:tentative="1">
+      <w:start w:val="1"/>
+      <w:numFmt w:val="bullet"/>
+      <w:lvlText w:val=""/>
+      <w:lvlJc w:val="left"/>
+      <w:pPr>
+        <w:tabs>
+          <w:tab w:val="num" w:pos="2880"/>
+        </w:tabs>
+        <w:ind w:left="2880" w:hanging="360"/>
+      </w:pPr>
+      <w:rPr>
+        <w:rFonts w:ascii="Wingdings" w:hAnsi="Wingdings" w:hint="default"/>
+        <w:sz w:val="20"/>
+      </w:rPr>
+    </w:lvl>
+    <w:lvl w:ilvl="4" w:tentative="1">
+      <w:start w:val="1"/>
+      <w:numFmt w:val="bullet"/>
+      <w:lvlText w:val=""/>
+      <w:lvlJc w:val="left"/>
+      <w:pPr>
+        <w:tabs>
+          <w:tab w:val="num" w:pos="3600"/>
+        </w:tabs>
+        <w:ind w:left="3600" w:hanging="360"/>
+      </w:pPr>
+      <w:rPr>
+        <w:rFonts w:ascii="Wingdings" w:hAnsi="Wingdings" w:hint="default"/>
+        <w:sz w:val="20"/>
+      </w:rPr>
+    </w:lvl>
+    <w:lvl w:ilvl="5" w:tentative="1">
+      <w:start w:val="1"/>
+      <w:numFmt w:val="bullet"/>
+      <w:lvlText w:val=""/>
+      <w:lvlJc w:val="left"/>
+      <w:pPr>
+        <w:tabs>
+          <w:tab w:val="num" w:pos="4320"/>
+        </w:tabs>
+        <w:ind w:left="4320" w:hanging="360"/>
+      </w:pPr>
+      <w:rPr>
+        <w:rFonts w:ascii="Wingdings" w:hAnsi="Wingdings" w:hint="default"/>
+        <w:sz w:val="20"/>
+      </w:rPr>
+    </w:lvl>
+    <w:lvl w:ilvl="6" w:tentative="1">
+      <w:start w:val="1"/>
+      <w:numFmt w:val="bullet"/>
+      <w:lvlText w:val=""/>
+      <w:lvlJc w:val="left"/>
+      <w:pPr>
+        <w:tabs>
+          <w:tab w:val="num" w:pos="5040"/>
+        </w:tabs>
+        <w:ind w:left="5040" w:hanging="360"/>
+      </w:pPr>
+      <w:rPr>
+        <w:rFonts w:ascii="Wingdings" w:hAnsi="Wingdings" w:hint="default"/>
+        <w:sz w:val="20"/>
+      </w:rPr>
+    </w:lvl>
+    <w:lvl w:ilvl="7" w:tentative="1">
+      <w:start w:val="1"/>
+      <w:numFmt w:val="bullet"/>
+      <w:lvlText w:val=""/>
+      <w:lvlJc w:val="left"/>
+      <w:pPr>
+        <w:tabs>
+          <w:tab w:val="num" w:pos="5760"/>
+        </w:tabs>
+        <w:ind w:left="5760" w:hanging="360"/>
+      </w:pPr>
+      <w:rPr>
+        <w:rFonts w:ascii="Wingdings" w:hAnsi="Wingdings" w:hint="default"/>
+        <w:sz w:val="20"/>
+      </w:rPr>
+    </w:lvl>
+    <w:lvl w:ilvl="8" w:tentative="1">
+      <w:start w:val="1"/>
+      <w:numFmt w:val="bullet"/>
+      <w:lvlText w:val=""/>
+      <w:lvlJc w:val="left"/>
+      <w:pPr>
+        <w:tabs>
+          <w:tab w:val="num" w:pos="6480"/>
+        </w:tabs>
+        <w:ind w:left="6480" w:hanging="360"/>
+      </w:pPr>
+      <w:rPr>
+        <w:rFonts w:ascii="Wingdings" w:hAnsi="Wingdings" w:hint="default"/>
+        <w:sz w:val="20"/>
+      </w:rPr>
+    </w:lvl>
+  </w:abstractNum>
+  <w:abstractNum w:abstractNumId="2" w15:restartNumberingAfterBreak="0">
     <w:nsid w:val="31401047"/>
     <w:multiLevelType w:val="hybridMultilevel"/>
     <w:tmpl w:val="FE443300"/>
@@ -2198,7 +3093,305 @@
       </w:rPr>
     </w:lvl>
   </w:abstractNum>
-  <w:abstractNum w:abstractNumId="2" w15:restartNumberingAfterBreak="0">
+  <w:abstractNum w:abstractNumId="3" w15:restartNumberingAfterBreak="0">
+    <w:nsid w:val="41A87F6A"/>
+    <w:multiLevelType w:val="multilevel"/>
+    <w:tmpl w:val="90C2E632"/>
+    <w:lvl w:ilvl="0">
+      <w:start w:val="1"/>
+      <w:numFmt w:val="bullet"/>
+      <w:lvlText w:val=""/>
+      <w:lvlJc w:val="left"/>
+      <w:pPr>
+        <w:tabs>
+          <w:tab w:val="num" w:pos="720"/>
+        </w:tabs>
+        <w:ind w:left="720" w:hanging="360"/>
+      </w:pPr>
+      <w:rPr>
+        <w:rFonts w:ascii="Symbol" w:hAnsi="Symbol" w:hint="default"/>
+        <w:sz w:val="20"/>
+      </w:rPr>
+    </w:lvl>
+    <w:lvl w:ilvl="1" w:tentative="1">
+      <w:start w:val="1"/>
+      <w:numFmt w:val="bullet"/>
+      <w:lvlText w:val="o"/>
+      <w:lvlJc w:val="left"/>
+      <w:pPr>
+        <w:tabs>
+          <w:tab w:val="num" w:pos="1440"/>
+        </w:tabs>
+        <w:ind w:left="1440" w:hanging="360"/>
+      </w:pPr>
+      <w:rPr>
+        <w:rFonts w:ascii="Courier New" w:hAnsi="Courier New" w:hint="default"/>
+        <w:sz w:val="20"/>
+      </w:rPr>
+    </w:lvl>
+    <w:lvl w:ilvl="2" w:tentative="1">
+      <w:start w:val="1"/>
+      <w:numFmt w:val="bullet"/>
+      <w:lvlText w:val=""/>
+      <w:lvlJc w:val="left"/>
+      <w:pPr>
+        <w:tabs>
+          <w:tab w:val="num" w:pos="2160"/>
+        </w:tabs>
+        <w:ind w:left="2160" w:hanging="360"/>
+      </w:pPr>
+      <w:rPr>
+        <w:rFonts w:ascii="Wingdings" w:hAnsi="Wingdings" w:hint="default"/>
+        <w:sz w:val="20"/>
+      </w:rPr>
+    </w:lvl>
+    <w:lvl w:ilvl="3" w:tentative="1">
+      <w:start w:val="1"/>
+      <w:numFmt w:val="bullet"/>
+      <w:lvlText w:val=""/>
+      <w:lvlJc w:val="left"/>
+      <w:pPr>
+        <w:tabs>
+          <w:tab w:val="num" w:pos="2880"/>
+        </w:tabs>
+        <w:ind w:left="2880" w:hanging="360"/>
+      </w:pPr>
+      <w:rPr>
+        <w:rFonts w:ascii="Wingdings" w:hAnsi="Wingdings" w:hint="default"/>
+        <w:sz w:val="20"/>
+      </w:rPr>
+    </w:lvl>
+    <w:lvl w:ilvl="4" w:tentative="1">
+      <w:start w:val="1"/>
+      <w:numFmt w:val="bullet"/>
+      <w:lvlText w:val=""/>
+      <w:lvlJc w:val="left"/>
+      <w:pPr>
+        <w:tabs>
+          <w:tab w:val="num" w:pos="3600"/>
+        </w:tabs>
+        <w:ind w:left="3600" w:hanging="360"/>
+      </w:pPr>
+      <w:rPr>
+        <w:rFonts w:ascii="Wingdings" w:hAnsi="Wingdings" w:hint="default"/>
+        <w:sz w:val="20"/>
+      </w:rPr>
+    </w:lvl>
+    <w:lvl w:ilvl="5" w:tentative="1">
+      <w:start w:val="1"/>
+      <w:numFmt w:val="bullet"/>
+      <w:lvlText w:val=""/>
+      <w:lvlJc w:val="left"/>
+      <w:pPr>
+        <w:tabs>
+          <w:tab w:val="num" w:pos="4320"/>
+        </w:tabs>
+        <w:ind w:left="4320" w:hanging="360"/>
+      </w:pPr>
+      <w:rPr>
+        <w:rFonts w:ascii="Wingdings" w:hAnsi="Wingdings" w:hint="default"/>
+        <w:sz w:val="20"/>
+      </w:rPr>
+    </w:lvl>
+    <w:lvl w:ilvl="6" w:tentative="1">
+      <w:start w:val="1"/>
+      <w:numFmt w:val="bullet"/>
+      <w:lvlText w:val=""/>
+      <w:lvlJc w:val="left"/>
+      <w:pPr>
+        <w:tabs>
+          <w:tab w:val="num" w:pos="5040"/>
+        </w:tabs>
+        <w:ind w:left="5040" w:hanging="360"/>
+      </w:pPr>
+      <w:rPr>
+        <w:rFonts w:ascii="Wingdings" w:hAnsi="Wingdings" w:hint="default"/>
+        <w:sz w:val="20"/>
+      </w:rPr>
+    </w:lvl>
+    <w:lvl w:ilvl="7" w:tentative="1">
+      <w:start w:val="1"/>
+      <w:numFmt w:val="bullet"/>
+      <w:lvlText w:val=""/>
+      <w:lvlJc w:val="left"/>
+      <w:pPr>
+        <w:tabs>
+          <w:tab w:val="num" w:pos="5760"/>
+        </w:tabs>
+        <w:ind w:left="5760" w:hanging="360"/>
+      </w:pPr>
+      <w:rPr>
+        <w:rFonts w:ascii="Wingdings" w:hAnsi="Wingdings" w:hint="default"/>
+        <w:sz w:val="20"/>
+      </w:rPr>
+    </w:lvl>
+    <w:lvl w:ilvl="8" w:tentative="1">
+      <w:start w:val="1"/>
+      <w:numFmt w:val="bullet"/>
+      <w:lvlText w:val=""/>
+      <w:lvlJc w:val="left"/>
+      <w:pPr>
+        <w:tabs>
+          <w:tab w:val="num" w:pos="6480"/>
+        </w:tabs>
+        <w:ind w:left="6480" w:hanging="360"/>
+      </w:pPr>
+      <w:rPr>
+        <w:rFonts w:ascii="Wingdings" w:hAnsi="Wingdings" w:hint="default"/>
+        <w:sz w:val="20"/>
+      </w:rPr>
+    </w:lvl>
+  </w:abstractNum>
+  <w:abstractNum w:abstractNumId="4" w15:restartNumberingAfterBreak="0">
+    <w:nsid w:val="4F374915"/>
+    <w:multiLevelType w:val="multilevel"/>
+    <w:tmpl w:val="D84ECBD6"/>
+    <w:lvl w:ilvl="0">
+      <w:start w:val="1"/>
+      <w:numFmt w:val="bullet"/>
+      <w:lvlText w:val=""/>
+      <w:lvlJc w:val="left"/>
+      <w:pPr>
+        <w:tabs>
+          <w:tab w:val="num" w:pos="720"/>
+        </w:tabs>
+        <w:ind w:left="720" w:hanging="360"/>
+      </w:pPr>
+      <w:rPr>
+        <w:rFonts w:ascii="Symbol" w:hAnsi="Symbol" w:hint="default"/>
+        <w:sz w:val="20"/>
+      </w:rPr>
+    </w:lvl>
+    <w:lvl w:ilvl="1" w:tentative="1">
+      <w:start w:val="1"/>
+      <w:numFmt w:val="bullet"/>
+      <w:lvlText w:val="o"/>
+      <w:lvlJc w:val="left"/>
+      <w:pPr>
+        <w:tabs>
+          <w:tab w:val="num" w:pos="1440"/>
+        </w:tabs>
+        <w:ind w:left="1440" w:hanging="360"/>
+      </w:pPr>
+      <w:rPr>
+        <w:rFonts w:ascii="Courier New" w:hAnsi="Courier New" w:hint="default"/>
+        <w:sz w:val="20"/>
+      </w:rPr>
+    </w:lvl>
+    <w:lvl w:ilvl="2" w:tentative="1">
+      <w:start w:val="1"/>
+      <w:numFmt w:val="bullet"/>
+      <w:lvlText w:val=""/>
+      <w:lvlJc w:val="left"/>
+      <w:pPr>
+        <w:tabs>
+          <w:tab w:val="num" w:pos="2160"/>
+        </w:tabs>
+        <w:ind w:left="2160" w:hanging="360"/>
+      </w:pPr>
+      <w:rPr>
+        <w:rFonts w:ascii="Wingdings" w:hAnsi="Wingdings" w:hint="default"/>
+        <w:sz w:val="20"/>
+      </w:rPr>
+    </w:lvl>
+    <w:lvl w:ilvl="3" w:tentative="1">
+      <w:start w:val="1"/>
+      <w:numFmt w:val="bullet"/>
+      <w:lvlText w:val=""/>
+      <w:lvlJc w:val="left"/>
+      <w:pPr>
+        <w:tabs>
+          <w:tab w:val="num" w:pos="2880"/>
+        </w:tabs>
+        <w:ind w:left="2880" w:hanging="360"/>
+      </w:pPr>
+      <w:rPr>
+        <w:rFonts w:ascii="Wingdings" w:hAnsi="Wingdings" w:hint="default"/>
+        <w:sz w:val="20"/>
+      </w:rPr>
+    </w:lvl>
+    <w:lvl w:ilvl="4" w:tentative="1">
+      <w:start w:val="1"/>
+      <w:numFmt w:val="bullet"/>
+      <w:lvlText w:val=""/>
+      <w:lvlJc w:val="left"/>
+      <w:pPr>
+        <w:tabs>
+          <w:tab w:val="num" w:pos="3600"/>
+        </w:tabs>
+        <w:ind w:left="3600" w:hanging="360"/>
+      </w:pPr>
+      <w:rPr>
+        <w:rFonts w:ascii="Wingdings" w:hAnsi="Wingdings" w:hint="default"/>
+        <w:sz w:val="20"/>
+      </w:rPr>
+    </w:lvl>
+    <w:lvl w:ilvl="5" w:tentative="1">
+      <w:start w:val="1"/>
+      <w:numFmt w:val="bullet"/>
+      <w:lvlText w:val=""/>
+      <w:lvlJc w:val="left"/>
+      <w:pPr>
+        <w:tabs>
+          <w:tab w:val="num" w:pos="4320"/>
+        </w:tabs>
+        <w:ind w:left="4320" w:hanging="360"/>
+      </w:pPr>
+      <w:rPr>
+        <w:rFonts w:ascii="Wingdings" w:hAnsi="Wingdings" w:hint="default"/>
+        <w:sz w:val="20"/>
+      </w:rPr>
+    </w:lvl>
+    <w:lvl w:ilvl="6" w:tentative="1">
+      <w:start w:val="1"/>
+      <w:numFmt w:val="bullet"/>
+      <w:lvlText w:val=""/>
+      <w:lvlJc w:val="left"/>
+      <w:pPr>
+        <w:tabs>
+          <w:tab w:val="num" w:pos="5040"/>
+        </w:tabs>
+        <w:ind w:left="5040" w:hanging="360"/>
+      </w:pPr>
+      <w:rPr>
+        <w:rFonts w:ascii="Wingdings" w:hAnsi="Wingdings" w:hint="default"/>
+        <w:sz w:val="20"/>
+      </w:rPr>
+    </w:lvl>
+    <w:lvl w:ilvl="7" w:tentative="1">
+      <w:start w:val="1"/>
+      <w:numFmt w:val="bullet"/>
+      <w:lvlText w:val=""/>
+      <w:lvlJc w:val="left"/>
+      <w:pPr>
+        <w:tabs>
+          <w:tab w:val="num" w:pos="5760"/>
+        </w:tabs>
+        <w:ind w:left="5760" w:hanging="360"/>
+      </w:pPr>
+      <w:rPr>
+        <w:rFonts w:ascii="Wingdings" w:hAnsi="Wingdings" w:hint="default"/>
+        <w:sz w:val="20"/>
+      </w:rPr>
+    </w:lvl>
+    <w:lvl w:ilvl="8" w:tentative="1">
+      <w:start w:val="1"/>
+      <w:numFmt w:val="bullet"/>
+      <w:lvlText w:val=""/>
+      <w:lvlJc w:val="left"/>
+      <w:pPr>
+        <w:tabs>
+          <w:tab w:val="num" w:pos="6480"/>
+        </w:tabs>
+        <w:ind w:left="6480" w:hanging="360"/>
+      </w:pPr>
+      <w:rPr>
+        <w:rFonts w:ascii="Wingdings" w:hAnsi="Wingdings" w:hint="default"/>
+        <w:sz w:val="20"/>
+      </w:rPr>
+    </w:lvl>
+  </w:abstractNum>
+  <w:abstractNum w:abstractNumId="5" w15:restartNumberingAfterBreak="0">
     <w:nsid w:val="56A95AE3"/>
     <w:multiLevelType w:val="multilevel"/>
     <w:tmpl w:val="1E064E0E"/>
@@ -2347,7 +3540,156 @@
       </w:rPr>
     </w:lvl>
   </w:abstractNum>
-  <w:abstractNum w:abstractNumId="3" w15:restartNumberingAfterBreak="0">
+  <w:abstractNum w:abstractNumId="6" w15:restartNumberingAfterBreak="0">
+    <w:nsid w:val="5E01260F"/>
+    <w:multiLevelType w:val="multilevel"/>
+    <w:tmpl w:val="84F41D1C"/>
+    <w:lvl w:ilvl="0">
+      <w:start w:val="1"/>
+      <w:numFmt w:val="bullet"/>
+      <w:lvlText w:val=""/>
+      <w:lvlJc w:val="left"/>
+      <w:pPr>
+        <w:tabs>
+          <w:tab w:val="num" w:pos="720"/>
+        </w:tabs>
+        <w:ind w:left="720" w:hanging="360"/>
+      </w:pPr>
+      <w:rPr>
+        <w:rFonts w:ascii="Symbol" w:hAnsi="Symbol" w:hint="default"/>
+        <w:sz w:val="20"/>
+      </w:rPr>
+    </w:lvl>
+    <w:lvl w:ilvl="1" w:tentative="1">
+      <w:start w:val="1"/>
+      <w:numFmt w:val="bullet"/>
+      <w:lvlText w:val="o"/>
+      <w:lvlJc w:val="left"/>
+      <w:pPr>
+        <w:tabs>
+          <w:tab w:val="num" w:pos="1440"/>
+        </w:tabs>
+        <w:ind w:left="1440" w:hanging="360"/>
+      </w:pPr>
+      <w:rPr>
+        <w:rFonts w:ascii="Courier New" w:hAnsi="Courier New" w:hint="default"/>
+        <w:sz w:val="20"/>
+      </w:rPr>
+    </w:lvl>
+    <w:lvl w:ilvl="2" w:tentative="1">
+      <w:start w:val="1"/>
+      <w:numFmt w:val="bullet"/>
+      <w:lvlText w:val=""/>
+      <w:lvlJc w:val="left"/>
+      <w:pPr>
+        <w:tabs>
+          <w:tab w:val="num" w:pos="2160"/>
+        </w:tabs>
+        <w:ind w:left="2160" w:hanging="360"/>
+      </w:pPr>
+      <w:rPr>
+        <w:rFonts w:ascii="Wingdings" w:hAnsi="Wingdings" w:hint="default"/>
+        <w:sz w:val="20"/>
+      </w:rPr>
+    </w:lvl>
+    <w:lvl w:ilvl="3" w:tentative="1">
+      <w:start w:val="1"/>
+      <w:numFmt w:val="bullet"/>
+      <w:lvlText w:val=""/>
+      <w:lvlJc w:val="left"/>
+      <w:pPr>
+        <w:tabs>
+          <w:tab w:val="num" w:pos="2880"/>
+        </w:tabs>
+        <w:ind w:left="2880" w:hanging="360"/>
+      </w:pPr>
+      <w:rPr>
+        <w:rFonts w:ascii="Wingdings" w:hAnsi="Wingdings" w:hint="default"/>
+        <w:sz w:val="20"/>
+      </w:rPr>
+    </w:lvl>
+    <w:lvl w:ilvl="4" w:tentative="1">
+      <w:start w:val="1"/>
+      <w:numFmt w:val="bullet"/>
+      <w:lvlText w:val=""/>
+      <w:lvlJc w:val="left"/>
+      <w:pPr>
+        <w:tabs>
+          <w:tab w:val="num" w:pos="3600"/>
+        </w:tabs>
+        <w:ind w:left="3600" w:hanging="360"/>
+      </w:pPr>
+      <w:rPr>
+        <w:rFonts w:ascii="Wingdings" w:hAnsi="Wingdings" w:hint="default"/>
+        <w:sz w:val="20"/>
+      </w:rPr>
+    </w:lvl>
+    <w:lvl w:ilvl="5" w:tentative="1">
+      <w:start w:val="1"/>
+      <w:numFmt w:val="bullet"/>
+      <w:lvlText w:val=""/>
+      <w:lvlJc w:val="left"/>
+      <w:pPr>
+        <w:tabs>
+          <w:tab w:val="num" w:pos="4320"/>
+        </w:tabs>
+        <w:ind w:left="4320" w:hanging="360"/>
+      </w:pPr>
+      <w:rPr>
+        <w:rFonts w:ascii="Wingdings" w:hAnsi="Wingdings" w:hint="default"/>
+        <w:sz w:val="20"/>
+      </w:rPr>
+    </w:lvl>
+    <w:lvl w:ilvl="6" w:tentative="1">
+      <w:start w:val="1"/>
+      <w:numFmt w:val="bullet"/>
+      <w:lvlText w:val=""/>
+      <w:lvlJc w:val="left"/>
+      <w:pPr>
+        <w:tabs>
+          <w:tab w:val="num" w:pos="5040"/>
+        </w:tabs>
+        <w:ind w:left="5040" w:hanging="360"/>
+      </w:pPr>
+      <w:rPr>
+        <w:rFonts w:ascii="Wingdings" w:hAnsi="Wingdings" w:hint="default"/>
+        <w:sz w:val="20"/>
+      </w:rPr>
+    </w:lvl>
+    <w:lvl w:ilvl="7" w:tentative="1">
+      <w:start w:val="1"/>
+      <w:numFmt w:val="bullet"/>
+      <w:lvlText w:val=""/>
+      <w:lvlJc w:val="left"/>
+      <w:pPr>
+        <w:tabs>
+          <w:tab w:val="num" w:pos="5760"/>
+        </w:tabs>
+        <w:ind w:left="5760" w:hanging="360"/>
+      </w:pPr>
+      <w:rPr>
+        <w:rFonts w:ascii="Wingdings" w:hAnsi="Wingdings" w:hint="default"/>
+        <w:sz w:val="20"/>
+      </w:rPr>
+    </w:lvl>
+    <w:lvl w:ilvl="8" w:tentative="1">
+      <w:start w:val="1"/>
+      <w:numFmt w:val="bullet"/>
+      <w:lvlText w:val=""/>
+      <w:lvlJc w:val="left"/>
+      <w:pPr>
+        <w:tabs>
+          <w:tab w:val="num" w:pos="6480"/>
+        </w:tabs>
+        <w:ind w:left="6480" w:hanging="360"/>
+      </w:pPr>
+      <w:rPr>
+        <w:rFonts w:ascii="Wingdings" w:hAnsi="Wingdings" w:hint="default"/>
+        <w:sz w:val="20"/>
+      </w:rPr>
+    </w:lvl>
+  </w:abstractNum>
+  <w:abstractNum w:abstractNumId="7" w15:restartNumberingAfterBreak="0">
     <w:nsid w:val="63DC42E4"/>
     <w:multiLevelType w:val="multilevel"/>
     <w:tmpl w:val="D4127200"/>
@@ -2496,17 +3838,333 @@
       </w:rPr>
     </w:lvl>
   </w:abstractNum>
+  <w:abstractNum w:abstractNumId="8" w15:restartNumberingAfterBreak="0">
+    <w:nsid w:val="71E23075"/>
+    <w:multiLevelType w:val="multilevel"/>
+    <w:tmpl w:val="8AAC7C16"/>
+    <w:lvl w:ilvl="0">
+      <w:start w:val="1"/>
+      <w:numFmt w:val="bullet"/>
+      <w:lvlText w:val=""/>
+      <w:lvlJc w:val="left"/>
+      <w:pPr>
+        <w:tabs>
+          <w:tab w:val="num" w:pos="720"/>
+        </w:tabs>
+        <w:ind w:left="720" w:hanging="360"/>
+      </w:pPr>
+      <w:rPr>
+        <w:rFonts w:ascii="Symbol" w:hAnsi="Symbol" w:hint="default"/>
+        <w:sz w:val="20"/>
+      </w:rPr>
+    </w:lvl>
+    <w:lvl w:ilvl="1" w:tentative="1">
+      <w:start w:val="1"/>
+      <w:numFmt w:val="bullet"/>
+      <w:lvlText w:val="o"/>
+      <w:lvlJc w:val="left"/>
+      <w:pPr>
+        <w:tabs>
+          <w:tab w:val="num" w:pos="1440"/>
+        </w:tabs>
+        <w:ind w:left="1440" w:hanging="360"/>
+      </w:pPr>
+      <w:rPr>
+        <w:rFonts w:ascii="Courier New" w:hAnsi="Courier New" w:hint="default"/>
+        <w:sz w:val="20"/>
+      </w:rPr>
+    </w:lvl>
+    <w:lvl w:ilvl="2" w:tentative="1">
+      <w:start w:val="1"/>
+      <w:numFmt w:val="bullet"/>
+      <w:lvlText w:val=""/>
+      <w:lvlJc w:val="left"/>
+      <w:pPr>
+        <w:tabs>
+          <w:tab w:val="num" w:pos="2160"/>
+        </w:tabs>
+        <w:ind w:left="2160" w:hanging="360"/>
+      </w:pPr>
+      <w:rPr>
+        <w:rFonts w:ascii="Wingdings" w:hAnsi="Wingdings" w:hint="default"/>
+        <w:sz w:val="20"/>
+      </w:rPr>
+    </w:lvl>
+    <w:lvl w:ilvl="3" w:tentative="1">
+      <w:start w:val="1"/>
+      <w:numFmt w:val="bullet"/>
+      <w:lvlText w:val=""/>
+      <w:lvlJc w:val="left"/>
+      <w:pPr>
+        <w:tabs>
+          <w:tab w:val="num" w:pos="2880"/>
+        </w:tabs>
+        <w:ind w:left="2880" w:hanging="360"/>
+      </w:pPr>
+      <w:rPr>
+        <w:rFonts w:ascii="Wingdings" w:hAnsi="Wingdings" w:hint="default"/>
+        <w:sz w:val="20"/>
+      </w:rPr>
+    </w:lvl>
+    <w:lvl w:ilvl="4" w:tentative="1">
+      <w:start w:val="1"/>
+      <w:numFmt w:val="bullet"/>
+      <w:lvlText w:val=""/>
+      <w:lvlJc w:val="left"/>
+      <w:pPr>
+        <w:tabs>
+          <w:tab w:val="num" w:pos="3600"/>
+        </w:tabs>
+        <w:ind w:left="3600" w:hanging="360"/>
+      </w:pPr>
+      <w:rPr>
+        <w:rFonts w:ascii="Wingdings" w:hAnsi="Wingdings" w:hint="default"/>
+        <w:sz w:val="20"/>
+      </w:rPr>
+    </w:lvl>
+    <w:lvl w:ilvl="5" w:tentative="1">
+      <w:start w:val="1"/>
+      <w:numFmt w:val="bullet"/>
+      <w:lvlText w:val=""/>
+      <w:lvlJc w:val="left"/>
+      <w:pPr>
+        <w:tabs>
+          <w:tab w:val="num" w:pos="4320"/>
+        </w:tabs>
+        <w:ind w:left="4320" w:hanging="360"/>
+      </w:pPr>
+      <w:rPr>
+        <w:rFonts w:ascii="Wingdings" w:hAnsi="Wingdings" w:hint="default"/>
+        <w:sz w:val="20"/>
+      </w:rPr>
+    </w:lvl>
+    <w:lvl w:ilvl="6" w:tentative="1">
+      <w:start w:val="1"/>
+      <w:numFmt w:val="bullet"/>
+      <w:lvlText w:val=""/>
+      <w:lvlJc w:val="left"/>
+      <w:pPr>
+        <w:tabs>
+          <w:tab w:val="num" w:pos="5040"/>
+        </w:tabs>
+        <w:ind w:left="5040" w:hanging="360"/>
+      </w:pPr>
+      <w:rPr>
+        <w:rFonts w:ascii="Wingdings" w:hAnsi="Wingdings" w:hint="default"/>
+        <w:sz w:val="20"/>
+      </w:rPr>
+    </w:lvl>
+    <w:lvl w:ilvl="7" w:tentative="1">
+      <w:start w:val="1"/>
+      <w:numFmt w:val="bullet"/>
+      <w:lvlText w:val=""/>
+      <w:lvlJc w:val="left"/>
+      <w:pPr>
+        <w:tabs>
+          <w:tab w:val="num" w:pos="5760"/>
+        </w:tabs>
+        <w:ind w:left="5760" w:hanging="360"/>
+      </w:pPr>
+      <w:rPr>
+        <w:rFonts w:ascii="Wingdings" w:hAnsi="Wingdings" w:hint="default"/>
+        <w:sz w:val="20"/>
+      </w:rPr>
+    </w:lvl>
+    <w:lvl w:ilvl="8" w:tentative="1">
+      <w:start w:val="1"/>
+      <w:numFmt w:val="bullet"/>
+      <w:lvlText w:val=""/>
+      <w:lvlJc w:val="left"/>
+      <w:pPr>
+        <w:tabs>
+          <w:tab w:val="num" w:pos="6480"/>
+        </w:tabs>
+        <w:ind w:left="6480" w:hanging="360"/>
+      </w:pPr>
+      <w:rPr>
+        <w:rFonts w:ascii="Wingdings" w:hAnsi="Wingdings" w:hint="default"/>
+        <w:sz w:val="20"/>
+      </w:rPr>
+    </w:lvl>
+  </w:abstractNum>
+  <w:abstractNum w:abstractNumId="9" w15:restartNumberingAfterBreak="0">
+    <w:nsid w:val="72BD0171"/>
+    <w:multiLevelType w:val="multilevel"/>
+    <w:tmpl w:val="E326C53C"/>
+    <w:lvl w:ilvl="0">
+      <w:start w:val="1"/>
+      <w:numFmt w:val="bullet"/>
+      <w:lvlText w:val=""/>
+      <w:lvlJc w:val="left"/>
+      <w:pPr>
+        <w:tabs>
+          <w:tab w:val="num" w:pos="720"/>
+        </w:tabs>
+        <w:ind w:left="720" w:hanging="360"/>
+      </w:pPr>
+      <w:rPr>
+        <w:rFonts w:ascii="Symbol" w:hAnsi="Symbol" w:hint="default"/>
+        <w:sz w:val="20"/>
+      </w:rPr>
+    </w:lvl>
+    <w:lvl w:ilvl="1" w:tentative="1">
+      <w:start w:val="1"/>
+      <w:numFmt w:val="bullet"/>
+      <w:lvlText w:val="o"/>
+      <w:lvlJc w:val="left"/>
+      <w:pPr>
+        <w:tabs>
+          <w:tab w:val="num" w:pos="1440"/>
+        </w:tabs>
+        <w:ind w:left="1440" w:hanging="360"/>
+      </w:pPr>
+      <w:rPr>
+        <w:rFonts w:ascii="Courier New" w:hAnsi="Courier New" w:hint="default"/>
+        <w:sz w:val="20"/>
+      </w:rPr>
+    </w:lvl>
+    <w:lvl w:ilvl="2" w:tentative="1">
+      <w:start w:val="1"/>
+      <w:numFmt w:val="bullet"/>
+      <w:lvlText w:val=""/>
+      <w:lvlJc w:val="left"/>
+      <w:pPr>
+        <w:tabs>
+          <w:tab w:val="num" w:pos="2160"/>
+        </w:tabs>
+        <w:ind w:left="2160" w:hanging="360"/>
+      </w:pPr>
+      <w:rPr>
+        <w:rFonts w:ascii="Wingdings" w:hAnsi="Wingdings" w:hint="default"/>
+        <w:sz w:val="20"/>
+      </w:rPr>
+    </w:lvl>
+    <w:lvl w:ilvl="3" w:tentative="1">
+      <w:start w:val="1"/>
+      <w:numFmt w:val="bullet"/>
+      <w:lvlText w:val=""/>
+      <w:lvlJc w:val="left"/>
+      <w:pPr>
+        <w:tabs>
+          <w:tab w:val="num" w:pos="2880"/>
+        </w:tabs>
+        <w:ind w:left="2880" w:hanging="360"/>
+      </w:pPr>
+      <w:rPr>
+        <w:rFonts w:ascii="Wingdings" w:hAnsi="Wingdings" w:hint="default"/>
+        <w:sz w:val="20"/>
+      </w:rPr>
+    </w:lvl>
+    <w:lvl w:ilvl="4" w:tentative="1">
+      <w:start w:val="1"/>
+      <w:numFmt w:val="bullet"/>
+      <w:lvlText w:val=""/>
+      <w:lvlJc w:val="left"/>
+      <w:pPr>
+        <w:tabs>
+          <w:tab w:val="num" w:pos="3600"/>
+        </w:tabs>
+        <w:ind w:left="3600" w:hanging="360"/>
+      </w:pPr>
+      <w:rPr>
+        <w:rFonts w:ascii="Wingdings" w:hAnsi="Wingdings" w:hint="default"/>
+        <w:sz w:val="20"/>
+      </w:rPr>
+    </w:lvl>
+    <w:lvl w:ilvl="5" w:tentative="1">
+      <w:start w:val="1"/>
+      <w:numFmt w:val="bullet"/>
+      <w:lvlText w:val=""/>
+      <w:lvlJc w:val="left"/>
+      <w:pPr>
+        <w:tabs>
+          <w:tab w:val="num" w:pos="4320"/>
+        </w:tabs>
+        <w:ind w:left="4320" w:hanging="360"/>
+      </w:pPr>
+      <w:rPr>
+        <w:rFonts w:ascii="Wingdings" w:hAnsi="Wingdings" w:hint="default"/>
+        <w:sz w:val="20"/>
+      </w:rPr>
+    </w:lvl>
+    <w:lvl w:ilvl="6" w:tentative="1">
+      <w:start w:val="1"/>
+      <w:numFmt w:val="bullet"/>
+      <w:lvlText w:val=""/>
+      <w:lvlJc w:val="left"/>
+      <w:pPr>
+        <w:tabs>
+          <w:tab w:val="num" w:pos="5040"/>
+        </w:tabs>
+        <w:ind w:left="5040" w:hanging="360"/>
+      </w:pPr>
+      <w:rPr>
+        <w:rFonts w:ascii="Wingdings" w:hAnsi="Wingdings" w:hint="default"/>
+        <w:sz w:val="20"/>
+      </w:rPr>
+    </w:lvl>
+    <w:lvl w:ilvl="7" w:tentative="1">
+      <w:start w:val="1"/>
+      <w:numFmt w:val="bullet"/>
+      <w:lvlText w:val=""/>
+      <w:lvlJc w:val="left"/>
+      <w:pPr>
+        <w:tabs>
+          <w:tab w:val="num" w:pos="5760"/>
+        </w:tabs>
+        <w:ind w:left="5760" w:hanging="360"/>
+      </w:pPr>
+      <w:rPr>
+        <w:rFonts w:ascii="Wingdings" w:hAnsi="Wingdings" w:hint="default"/>
+        <w:sz w:val="20"/>
+      </w:rPr>
+    </w:lvl>
+    <w:lvl w:ilvl="8" w:tentative="1">
+      <w:start w:val="1"/>
+      <w:numFmt w:val="bullet"/>
+      <w:lvlText w:val=""/>
+      <w:lvlJc w:val="left"/>
+      <w:pPr>
+        <w:tabs>
+          <w:tab w:val="num" w:pos="6480"/>
+        </w:tabs>
+        <w:ind w:left="6480" w:hanging="360"/>
+      </w:pPr>
+      <w:rPr>
+        <w:rFonts w:ascii="Wingdings" w:hAnsi="Wingdings" w:hint="default"/>
+        <w:sz w:val="20"/>
+      </w:rPr>
+    </w:lvl>
+  </w:abstractNum>
   <w:num w:numId="1" w16cid:durableId="1829053346">
-    <w:abstractNumId w:val="2"/>
+    <w:abstractNumId w:val="5"/>
   </w:num>
   <w:num w:numId="2" w16cid:durableId="581718571">
-    <w:abstractNumId w:val="1"/>
+    <w:abstractNumId w:val="2"/>
   </w:num>
   <w:num w:numId="3" w16cid:durableId="1561791247">
     <w:abstractNumId w:val="0"/>
   </w:num>
   <w:num w:numId="4" w16cid:durableId="1855462231">
+    <w:abstractNumId w:val="7"/>
+  </w:num>
+  <w:num w:numId="5" w16cid:durableId="748574840">
+    <w:abstractNumId w:val="4"/>
+  </w:num>
+  <w:num w:numId="6" w16cid:durableId="1405837422">
     <w:abstractNumId w:val="3"/>
+  </w:num>
+  <w:num w:numId="7" w16cid:durableId="1012760403">
+    <w:abstractNumId w:val="1"/>
+  </w:num>
+  <w:num w:numId="8" w16cid:durableId="416437486">
+    <w:abstractNumId w:val="9"/>
+  </w:num>
+  <w:num w:numId="9" w16cid:durableId="1787311433">
+    <w:abstractNumId w:val="8"/>
+  </w:num>
+  <w:num w:numId="10" w16cid:durableId="57439306">
+    <w:abstractNumId w:val="6"/>
   </w:num>
 </w:numbering>
 </file>
@@ -2911,7 +4569,7 @@
   <w:style w:type="paragraph" w:default="1" w:styleId="Normal">
     <w:name w:val="Normal"/>
     <w:qFormat/>
-    <w:rsid w:val="00D25C2B"/>
+    <w:rsid w:val="00622DC5"/>
   </w:style>
   <w:style w:type="paragraph" w:styleId="Ttulo1">
     <w:name w:val="heading 1"/>

</xml_diff>

<commit_message>
Subo manual de usuario .pdf
</commit_message>
<xml_diff>
--- a/Documentos Proyecto/Manual de Usuario.docx
+++ b/Documentos Proyecto/Manual de Usuario.docx
@@ -945,7 +945,7 @@
     </w:p>
     <w:p>
       <w:pPr>
-        <w:spacing w:after="0" w:line="276" w:lineRule="auto"/>
+        <w:spacing w:after="0" w:line="360" w:lineRule="auto"/>
         <w:rPr>
           <w:rFonts w:ascii="Times New Roman" w:hAnsi="Times New Roman" w:cs="Times New Roman"/>
           <w:b/>
@@ -1044,7 +1044,7 @@
     <w:bookmarkEnd w:id="1"/>
     <w:p>
       <w:pPr>
-        <w:spacing w:after="0" w:line="276" w:lineRule="auto"/>
+        <w:spacing w:after="0" w:line="360" w:lineRule="auto"/>
         <w:ind w:left="708"/>
         <w:rPr>
           <w:rFonts w:ascii="Times New Roman" w:hAnsi="Times New Roman" w:cs="Times New Roman"/>
@@ -1087,7 +1087,7 @@
     </w:p>
     <w:p>
       <w:pPr>
-        <w:spacing w:after="0" w:line="276" w:lineRule="auto"/>
+        <w:spacing w:after="0" w:line="360" w:lineRule="auto"/>
         <w:ind w:left="708"/>
         <w:rPr>
           <w:rFonts w:ascii="Times New Roman" w:hAnsi="Times New Roman" w:cs="Times New Roman"/>
@@ -1130,7 +1130,7 @@
     </w:p>
     <w:p>
       <w:pPr>
-        <w:spacing w:after="0" w:line="240" w:lineRule="auto"/>
+        <w:spacing w:after="0" w:line="360" w:lineRule="auto"/>
         <w:jc w:val="right"/>
         <w:rPr>
           <w:rFonts w:ascii="Times New Roman" w:hAnsi="Times New Roman" w:cs="Times New Roman"/>
@@ -1158,7 +1158,7 @@
     </w:p>
     <w:p>
       <w:pPr>
-        <w:spacing w:after="0" w:line="240" w:lineRule="auto"/>
+        <w:spacing w:after="0" w:line="360" w:lineRule="auto"/>
         <w:rPr>
           <w:rFonts w:ascii="Times New Roman" w:hAnsi="Times New Roman" w:cs="Times New Roman"/>
           <w:b/>
@@ -1216,7 +1216,7 @@
     </w:p>
     <w:p>
       <w:pPr>
-        <w:spacing w:line="240" w:lineRule="auto"/>
+        <w:spacing w:line="360" w:lineRule="auto"/>
         <w:jc w:val="right"/>
         <w:rPr>
           <w:rFonts w:ascii="Times New Roman" w:hAnsi="Times New Roman" w:cs="Times New Roman"/>
@@ -1242,7 +1242,7 @@
     </w:p>
     <w:p>
       <w:pPr>
-        <w:spacing w:after="0" w:line="240" w:lineRule="auto"/>
+        <w:spacing w:after="0" w:line="360" w:lineRule="auto"/>
         <w:ind w:left="708"/>
         <w:rPr>
           <w:rFonts w:ascii="Times New Roman" w:hAnsi="Times New Roman" w:cs="Times New Roman"/>
@@ -1269,7 +1269,7 @@
     </w:p>
     <w:p>
       <w:pPr>
-        <w:spacing w:after="0" w:line="240" w:lineRule="auto"/>
+        <w:spacing w:after="0" w:line="360" w:lineRule="auto"/>
         <w:rPr>
           <w:rFonts w:ascii="Times New Roman" w:hAnsi="Times New Roman" w:cs="Times New Roman"/>
           <w:b/>
@@ -1319,7 +1319,7 @@
     </w:p>
     <w:p>
       <w:pPr>
-        <w:spacing w:after="0" w:line="240" w:lineRule="auto"/>
+        <w:spacing w:after="0" w:line="360" w:lineRule="auto"/>
         <w:rPr>
           <w:rFonts w:ascii="Times New Roman" w:hAnsi="Times New Roman" w:cs="Times New Roman"/>
           <w:b/>
@@ -1369,7 +1369,7 @@
     </w:p>
     <w:p>
       <w:pPr>
-        <w:spacing w:line="240" w:lineRule="auto"/>
+        <w:spacing w:line="360" w:lineRule="auto"/>
         <w:jc w:val="right"/>
         <w:rPr>
           <w:rFonts w:ascii="Times New Roman" w:hAnsi="Times New Roman" w:cs="Times New Roman"/>
@@ -1395,37 +1395,7 @@
     </w:p>
     <w:p>
       <w:pPr>
-        <w:spacing w:line="240" w:lineRule="auto"/>
-        <w:rPr>
-          <w:rFonts w:ascii="Times New Roman" w:hAnsi="Times New Roman" w:cs="Times New Roman"/>
-          <w:sz w:val="32"/>
-          <w:szCs w:val="32"/>
-        </w:rPr>
-      </w:pPr>
-    </w:p>
-    <w:p>
-      <w:pPr>
-        <w:spacing w:line="240" w:lineRule="auto"/>
-        <w:rPr>
-          <w:rFonts w:ascii="Times New Roman" w:hAnsi="Times New Roman" w:cs="Times New Roman"/>
-          <w:sz w:val="32"/>
-          <w:szCs w:val="32"/>
-        </w:rPr>
-      </w:pPr>
-    </w:p>
-    <w:p>
-      <w:pPr>
-        <w:spacing w:line="240" w:lineRule="auto"/>
-        <w:rPr>
-          <w:rFonts w:ascii="Times New Roman" w:hAnsi="Times New Roman" w:cs="Times New Roman"/>
-          <w:sz w:val="32"/>
-          <w:szCs w:val="32"/>
-        </w:rPr>
-      </w:pPr>
-    </w:p>
-    <w:p>
-      <w:pPr>
-        <w:spacing w:line="240" w:lineRule="auto"/>
+        <w:spacing w:after="0" w:line="360" w:lineRule="auto"/>
         <w:rPr>
           <w:rFonts w:ascii="Times New Roman" w:hAnsi="Times New Roman" w:cs="Times New Roman"/>
           <w:b/>
@@ -1434,60 +1404,412 @@
           <w:szCs w:val="32"/>
         </w:rPr>
       </w:pPr>
-    </w:p>
-    <w:p>
-      <w:pPr>
-        <w:spacing w:line="240" w:lineRule="auto"/>
-        <w:rPr>
-          <w:rFonts w:ascii="Times New Roman" w:hAnsi="Times New Roman" w:cs="Times New Roman"/>
-          <w:sz w:val="32"/>
-          <w:szCs w:val="32"/>
-        </w:rPr>
-      </w:pPr>
-    </w:p>
-    <w:p>
-      <w:pPr>
-        <w:spacing w:line="240" w:lineRule="auto"/>
-        <w:rPr>
-          <w:rFonts w:ascii="Times New Roman" w:hAnsi="Times New Roman" w:cs="Times New Roman"/>
-          <w:sz w:val="32"/>
-          <w:szCs w:val="32"/>
-        </w:rPr>
-      </w:pPr>
-    </w:p>
-    <w:p>
-      <w:pPr>
-        <w:spacing w:line="240" w:lineRule="auto"/>
-        <w:rPr>
-          <w:rFonts w:ascii="Times New Roman" w:hAnsi="Times New Roman" w:cs="Times New Roman"/>
-          <w:sz w:val="32"/>
-          <w:szCs w:val="32"/>
-        </w:rPr>
-      </w:pPr>
-    </w:p>
-    <w:p>
-      <w:pPr>
-        <w:spacing w:line="240" w:lineRule="auto"/>
-        <w:rPr>
-          <w:rFonts w:ascii="Times New Roman" w:hAnsi="Times New Roman" w:cs="Times New Roman"/>
-          <w:sz w:val="32"/>
-          <w:szCs w:val="32"/>
-        </w:rPr>
-      </w:pPr>
-    </w:p>
-    <w:p>
-      <w:pPr>
-        <w:spacing w:line="240" w:lineRule="auto"/>
-        <w:rPr>
-          <w:rFonts w:ascii="Times New Roman" w:hAnsi="Times New Roman" w:cs="Times New Roman"/>
-          <w:sz w:val="32"/>
-          <w:szCs w:val="32"/>
-        </w:rPr>
-      </w:pPr>
-    </w:p>
-    <w:p>
-      <w:pPr>
-        <w:spacing w:line="276" w:lineRule="auto"/>
+      <w:r>
+        <w:rPr>
+          <w:rFonts w:ascii="Times New Roman" w:hAnsi="Times New Roman" w:cs="Times New Roman"/>
+          <w:b/>
+          <w:bCs/>
+          <w:sz w:val="32"/>
+          <w:szCs w:val="32"/>
+        </w:rPr>
+        <w:t>5</w:t>
+      </w:r>
+      <w:r>
+        <w:rPr>
+          <w:rFonts w:ascii="Times New Roman" w:hAnsi="Times New Roman" w:cs="Times New Roman"/>
+          <w:b/>
+          <w:bCs/>
+          <w:sz w:val="32"/>
+          <w:szCs w:val="32"/>
+        </w:rPr>
+        <w:t xml:space="preserve">. </w:t>
+      </w:r>
+      <w:r>
+        <w:rPr>
+          <w:rFonts w:ascii="Times New Roman" w:hAnsi="Times New Roman" w:cs="Times New Roman"/>
+          <w:b/>
+          <w:bCs/>
+          <w:sz w:val="32"/>
+          <w:szCs w:val="32"/>
+        </w:rPr>
+        <w:t>Mantenimiento y cuidado</w:t>
+      </w:r>
+      <w:proofErr w:type="gramStart"/>
+      <w:r>
+        <w:rPr>
+          <w:rFonts w:ascii="Times New Roman" w:hAnsi="Times New Roman" w:cs="Times New Roman"/>
+          <w:b/>
+          <w:bCs/>
+          <w:sz w:val="32"/>
+          <w:szCs w:val="32"/>
+        </w:rPr>
+        <w:t xml:space="preserve"> </w:t>
+      </w:r>
+      <w:r>
+        <w:rPr>
+          <w:rFonts w:ascii="Times New Roman" w:hAnsi="Times New Roman" w:cs="Times New Roman"/>
+          <w:sz w:val="32"/>
+          <w:szCs w:val="32"/>
+        </w:rPr>
+        <w:t>…</w:t>
+      </w:r>
+      <w:r>
+        <w:rPr>
+          <w:rFonts w:ascii="Times New Roman" w:hAnsi="Times New Roman" w:cs="Times New Roman"/>
+          <w:sz w:val="32"/>
+          <w:szCs w:val="32"/>
+        </w:rPr>
+        <w:t>.</w:t>
+      </w:r>
+      <w:proofErr w:type="gramEnd"/>
+      <w:r>
+        <w:rPr>
+          <w:rFonts w:ascii="Times New Roman" w:hAnsi="Times New Roman" w:cs="Times New Roman"/>
+          <w:sz w:val="32"/>
+          <w:szCs w:val="32"/>
+        </w:rPr>
+        <w:t xml:space="preserve">………………………...……… </w:t>
+      </w:r>
+      <w:r>
+        <w:rPr>
+          <w:rFonts w:ascii="Times New Roman" w:hAnsi="Times New Roman" w:cs="Times New Roman"/>
+          <w:b/>
+          <w:bCs/>
+          <w:sz w:val="32"/>
+          <w:szCs w:val="32"/>
+        </w:rPr>
+        <w:t>7</w:t>
+      </w:r>
+    </w:p>
+    <w:p>
+      <w:pPr>
+        <w:spacing w:line="360" w:lineRule="auto"/>
+        <w:jc w:val="right"/>
+        <w:rPr>
+          <w:rFonts w:ascii="Times New Roman" w:hAnsi="Times New Roman" w:cs="Times New Roman"/>
+          <w:sz w:val="32"/>
+          <w:szCs w:val="32"/>
+        </w:rPr>
+        <w:sectPr>
+          <w:type w:val="continuous"/>
+          <w:pgSz w:w="11906" w:h="16838"/>
+          <w:pgMar w:top="1264" w:right="1701" w:bottom="1412" w:left="1418" w:header="142" w:footer="709" w:gutter="0"/>
+          <w:pgBorders w:display="firstPage" w:offsetFrom="page">
+            <w:top w:val="single" w:sz="36" w:space="24" w:color="124F1A" w:themeColor="accent3" w:themeShade="BF"/>
+            <w:left w:val="single" w:sz="36" w:space="24" w:color="124F1A" w:themeColor="accent3" w:themeShade="BF"/>
+            <w:bottom w:val="single" w:sz="36" w:space="24" w:color="124F1A" w:themeColor="accent3" w:themeShade="BF"/>
+            <w:right w:val="single" w:sz="36" w:space="24" w:color="124F1A" w:themeColor="accent3" w:themeShade="BF"/>
+          </w:pgBorders>
+          <w:pgNumType w:start="0"/>
+          <w:cols w:space="708"/>
+          <w:titlePg/>
+          <w:docGrid w:linePitch="360"/>
+        </w:sectPr>
+      </w:pPr>
+    </w:p>
+    <w:p>
+      <w:pPr>
+        <w:spacing w:after="0" w:line="360" w:lineRule="auto"/>
+        <w:rPr>
+          <w:rFonts w:ascii="Times New Roman" w:hAnsi="Times New Roman" w:cs="Times New Roman"/>
+          <w:b/>
+          <w:bCs/>
+          <w:sz w:val="32"/>
+          <w:szCs w:val="32"/>
+        </w:rPr>
+      </w:pPr>
+      <w:r>
+        <w:rPr>
+          <w:rFonts w:ascii="Times New Roman" w:hAnsi="Times New Roman" w:cs="Times New Roman"/>
+          <w:b/>
+          <w:bCs/>
+          <w:sz w:val="32"/>
+          <w:szCs w:val="32"/>
+        </w:rPr>
+        <w:t>6</w:t>
+      </w:r>
+      <w:r>
+        <w:rPr>
+          <w:rFonts w:ascii="Times New Roman" w:hAnsi="Times New Roman" w:cs="Times New Roman"/>
+          <w:b/>
+          <w:bCs/>
+          <w:sz w:val="32"/>
+          <w:szCs w:val="32"/>
+        </w:rPr>
+        <w:t xml:space="preserve">. </w:t>
+      </w:r>
+      <w:r>
+        <w:rPr>
+          <w:rFonts w:ascii="Times New Roman" w:hAnsi="Times New Roman" w:cs="Times New Roman"/>
+          <w:b/>
+          <w:bCs/>
+          <w:sz w:val="32"/>
+          <w:szCs w:val="32"/>
+        </w:rPr>
+        <w:t>Precauciones generales</w:t>
+      </w:r>
+      <w:r>
+        <w:rPr>
+          <w:rFonts w:ascii="Times New Roman" w:hAnsi="Times New Roman" w:cs="Times New Roman"/>
+          <w:b/>
+          <w:bCs/>
+          <w:sz w:val="32"/>
+          <w:szCs w:val="32"/>
+        </w:rPr>
+        <w:t xml:space="preserve"> </w:t>
+      </w:r>
+      <w:r>
+        <w:rPr>
+          <w:rFonts w:ascii="Times New Roman" w:hAnsi="Times New Roman" w:cs="Times New Roman"/>
+          <w:sz w:val="32"/>
+          <w:szCs w:val="32"/>
+        </w:rPr>
+        <w:t>……………………………...</w:t>
+      </w:r>
+      <w:proofErr w:type="gramStart"/>
+      <w:r>
+        <w:rPr>
+          <w:rFonts w:ascii="Times New Roman" w:hAnsi="Times New Roman" w:cs="Times New Roman"/>
+          <w:sz w:val="32"/>
+          <w:szCs w:val="32"/>
+        </w:rPr>
+        <w:t>……</w:t>
+      </w:r>
+      <w:r>
+        <w:rPr>
+          <w:rFonts w:ascii="Times New Roman" w:hAnsi="Times New Roman" w:cs="Times New Roman"/>
+          <w:sz w:val="32"/>
+          <w:szCs w:val="32"/>
+        </w:rPr>
+        <w:t>.</w:t>
+      </w:r>
+      <w:proofErr w:type="gramEnd"/>
+      <w:r>
+        <w:rPr>
+          <w:rFonts w:ascii="Times New Roman" w:hAnsi="Times New Roman" w:cs="Times New Roman"/>
+          <w:sz w:val="32"/>
+          <w:szCs w:val="32"/>
+        </w:rPr>
+        <w:t xml:space="preserve">… </w:t>
+      </w:r>
+      <w:r>
+        <w:rPr>
+          <w:rFonts w:ascii="Times New Roman" w:hAnsi="Times New Roman" w:cs="Times New Roman"/>
+          <w:b/>
+          <w:bCs/>
+          <w:sz w:val="32"/>
+          <w:szCs w:val="32"/>
+        </w:rPr>
+        <w:t>7</w:t>
+      </w:r>
+    </w:p>
+    <w:p>
+      <w:pPr>
+        <w:spacing w:after="0" w:line="360" w:lineRule="auto"/>
+        <w:rPr>
+          <w:rFonts w:ascii="Times New Roman" w:hAnsi="Times New Roman" w:cs="Times New Roman"/>
+          <w:b/>
+          <w:bCs/>
+          <w:sz w:val="32"/>
+          <w:szCs w:val="32"/>
+        </w:rPr>
+      </w:pPr>
+      <w:r>
+        <w:rPr>
+          <w:rFonts w:ascii="Times New Roman" w:hAnsi="Times New Roman" w:cs="Times New Roman"/>
+          <w:b/>
+          <w:bCs/>
+          <w:sz w:val="32"/>
+          <w:szCs w:val="32"/>
+        </w:rPr>
+        <w:t>7</w:t>
+      </w:r>
+      <w:r>
+        <w:rPr>
+          <w:rFonts w:ascii="Times New Roman" w:hAnsi="Times New Roman" w:cs="Times New Roman"/>
+          <w:b/>
+          <w:bCs/>
+          <w:sz w:val="32"/>
+          <w:szCs w:val="32"/>
+        </w:rPr>
+        <w:t xml:space="preserve">. </w:t>
+      </w:r>
+      <w:r>
+        <w:rPr>
+          <w:rFonts w:ascii="Times New Roman" w:hAnsi="Times New Roman" w:cs="Times New Roman"/>
+          <w:b/>
+          <w:bCs/>
+          <w:sz w:val="32"/>
+          <w:szCs w:val="32"/>
+        </w:rPr>
+        <w:t xml:space="preserve">Solución de problemas </w:t>
+      </w:r>
+      <w:r>
+        <w:rPr>
+          <w:rFonts w:ascii="Times New Roman" w:hAnsi="Times New Roman" w:cs="Times New Roman"/>
+          <w:sz w:val="32"/>
+          <w:szCs w:val="32"/>
+        </w:rPr>
+        <w:t>……………………………...</w:t>
+      </w:r>
+      <w:proofErr w:type="gramStart"/>
+      <w:r>
+        <w:rPr>
+          <w:rFonts w:ascii="Times New Roman" w:hAnsi="Times New Roman" w:cs="Times New Roman"/>
+          <w:sz w:val="32"/>
+          <w:szCs w:val="32"/>
+        </w:rPr>
+        <w:t>…….</w:t>
+      </w:r>
+      <w:proofErr w:type="gramEnd"/>
+      <w:r>
+        <w:rPr>
+          <w:rFonts w:ascii="Times New Roman" w:hAnsi="Times New Roman" w:cs="Times New Roman"/>
+          <w:sz w:val="32"/>
+          <w:szCs w:val="32"/>
+        </w:rPr>
+        <w:t>.</w:t>
+      </w:r>
+      <w:r>
+        <w:rPr>
+          <w:rFonts w:ascii="Times New Roman" w:hAnsi="Times New Roman" w:cs="Times New Roman"/>
+          <w:sz w:val="32"/>
+          <w:szCs w:val="32"/>
+        </w:rPr>
+        <w:t xml:space="preserve">… </w:t>
+      </w:r>
+      <w:r>
+        <w:rPr>
+          <w:rFonts w:ascii="Times New Roman" w:hAnsi="Times New Roman" w:cs="Times New Roman"/>
+          <w:b/>
+          <w:bCs/>
+          <w:sz w:val="32"/>
+          <w:szCs w:val="32"/>
+        </w:rPr>
+        <w:t>8</w:t>
+      </w:r>
+    </w:p>
+    <w:p>
+      <w:pPr>
+        <w:spacing w:line="360" w:lineRule="auto"/>
+        <w:jc w:val="center"/>
+        <w:rPr>
+          <w:rFonts w:ascii="Times New Roman" w:hAnsi="Times New Roman" w:cs="Times New Roman"/>
+          <w:sz w:val="32"/>
+          <w:szCs w:val="32"/>
+        </w:rPr>
+        <w:sectPr>
+          <w:type w:val="continuous"/>
+          <w:pgSz w:w="11906" w:h="16838"/>
+          <w:pgMar w:top="1264" w:right="1701" w:bottom="1412" w:left="1418" w:header="142" w:footer="709" w:gutter="0"/>
+          <w:pgBorders w:display="firstPage" w:offsetFrom="page">
+            <w:top w:val="single" w:sz="36" w:space="24" w:color="124F1A" w:themeColor="accent3" w:themeShade="BF"/>
+            <w:left w:val="single" w:sz="36" w:space="24" w:color="124F1A" w:themeColor="accent3" w:themeShade="BF"/>
+            <w:bottom w:val="single" w:sz="36" w:space="24" w:color="124F1A" w:themeColor="accent3" w:themeShade="BF"/>
+            <w:right w:val="single" w:sz="36" w:space="24" w:color="124F1A" w:themeColor="accent3" w:themeShade="BF"/>
+          </w:pgBorders>
+          <w:pgNumType w:start="0"/>
+          <w:cols w:space="708"/>
+          <w:titlePg/>
+          <w:docGrid w:linePitch="360"/>
+        </w:sectPr>
+      </w:pPr>
+    </w:p>
+    <w:p>
+      <w:pPr>
+        <w:spacing w:line="360" w:lineRule="auto"/>
+        <w:rPr>
+          <w:rFonts w:ascii="Times New Roman" w:hAnsi="Times New Roman" w:cs="Times New Roman"/>
+          <w:sz w:val="32"/>
+          <w:szCs w:val="32"/>
+        </w:rPr>
+      </w:pPr>
+    </w:p>
+    <w:p>
+      <w:pPr>
+        <w:spacing w:line="360" w:lineRule="auto"/>
+        <w:rPr>
+          <w:rFonts w:ascii="Times New Roman" w:hAnsi="Times New Roman" w:cs="Times New Roman"/>
+          <w:sz w:val="32"/>
+          <w:szCs w:val="32"/>
+        </w:rPr>
+      </w:pPr>
+    </w:p>
+    <w:p>
+      <w:pPr>
+        <w:spacing w:line="360" w:lineRule="auto"/>
+        <w:rPr>
+          <w:rFonts w:ascii="Times New Roman" w:hAnsi="Times New Roman" w:cs="Times New Roman"/>
+          <w:sz w:val="32"/>
+          <w:szCs w:val="32"/>
+        </w:rPr>
+      </w:pPr>
+    </w:p>
+    <w:p>
+      <w:pPr>
+        <w:spacing w:line="360" w:lineRule="auto"/>
+        <w:rPr>
+          <w:rFonts w:ascii="Times New Roman" w:hAnsi="Times New Roman" w:cs="Times New Roman"/>
+          <w:b/>
+          <w:bCs/>
+          <w:sz w:val="32"/>
+          <w:szCs w:val="32"/>
+        </w:rPr>
+      </w:pPr>
+    </w:p>
+    <w:p>
+      <w:pPr>
+        <w:spacing w:line="360" w:lineRule="auto"/>
+        <w:rPr>
+          <w:rFonts w:ascii="Times New Roman" w:hAnsi="Times New Roman" w:cs="Times New Roman"/>
+          <w:sz w:val="32"/>
+          <w:szCs w:val="32"/>
+        </w:rPr>
+      </w:pPr>
+    </w:p>
+    <w:p>
+      <w:pPr>
+        <w:spacing w:line="360" w:lineRule="auto"/>
+        <w:rPr>
+          <w:rFonts w:ascii="Times New Roman" w:hAnsi="Times New Roman" w:cs="Times New Roman"/>
+          <w:sz w:val="32"/>
+          <w:szCs w:val="32"/>
+        </w:rPr>
+      </w:pPr>
+    </w:p>
+    <w:p>
+      <w:pPr>
+        <w:spacing w:line="360" w:lineRule="auto"/>
+        <w:rPr>
+          <w:rFonts w:ascii="Times New Roman" w:hAnsi="Times New Roman" w:cs="Times New Roman"/>
+          <w:sz w:val="32"/>
+          <w:szCs w:val="32"/>
+        </w:rPr>
+      </w:pPr>
+    </w:p>
+    <w:p>
+      <w:pPr>
+        <w:spacing w:line="360" w:lineRule="auto"/>
+        <w:rPr>
+          <w:rFonts w:ascii="Times New Roman" w:hAnsi="Times New Roman" w:cs="Times New Roman"/>
+          <w:sz w:val="32"/>
+          <w:szCs w:val="32"/>
+        </w:rPr>
+      </w:pPr>
+    </w:p>
+    <w:p>
+      <w:pPr>
+        <w:spacing w:line="360" w:lineRule="auto"/>
+        <w:rPr>
+          <w:rFonts w:ascii="Times New Roman" w:hAnsi="Times New Roman" w:cs="Times New Roman"/>
+          <w:sz w:val="32"/>
+          <w:szCs w:val="32"/>
+        </w:rPr>
+      </w:pPr>
+    </w:p>
+    <w:p>
+      <w:pPr>
+        <w:spacing w:line="360" w:lineRule="auto"/>
         <w:rPr>
           <w:rFonts w:ascii="Times New Roman" w:hAnsi="Times New Roman" w:cs="Times New Roman"/>
           <w:sz w:val="32"/>
@@ -1592,66 +1914,6 @@
           <w:titlePg/>
           <w:docGrid w:linePitch="360"/>
         </w:sectPr>
-      </w:pPr>
-    </w:p>
-    <w:p>
-      <w:pPr>
-        <w:spacing w:line="276" w:lineRule="auto"/>
-        <w:rPr>
-          <w:rFonts w:ascii="Times New Roman" w:hAnsi="Times New Roman" w:cs="Times New Roman"/>
-          <w:sz w:val="32"/>
-          <w:szCs w:val="32"/>
-        </w:rPr>
-      </w:pPr>
-    </w:p>
-    <w:p>
-      <w:pPr>
-        <w:spacing w:line="276" w:lineRule="auto"/>
-        <w:rPr>
-          <w:rFonts w:ascii="Times New Roman" w:hAnsi="Times New Roman" w:cs="Times New Roman"/>
-          <w:sz w:val="32"/>
-          <w:szCs w:val="32"/>
-        </w:rPr>
-      </w:pPr>
-    </w:p>
-    <w:p>
-      <w:pPr>
-        <w:spacing w:line="276" w:lineRule="auto"/>
-        <w:rPr>
-          <w:rFonts w:ascii="Times New Roman" w:hAnsi="Times New Roman" w:cs="Times New Roman"/>
-          <w:sz w:val="32"/>
-          <w:szCs w:val="32"/>
-        </w:rPr>
-      </w:pPr>
-    </w:p>
-    <w:p>
-      <w:pPr>
-        <w:spacing w:line="276" w:lineRule="auto"/>
-        <w:rPr>
-          <w:rFonts w:ascii="Times New Roman" w:hAnsi="Times New Roman" w:cs="Times New Roman"/>
-          <w:sz w:val="32"/>
-          <w:szCs w:val="32"/>
-        </w:rPr>
-      </w:pPr>
-    </w:p>
-    <w:p>
-      <w:pPr>
-        <w:spacing w:line="276" w:lineRule="auto"/>
-        <w:rPr>
-          <w:rFonts w:ascii="Times New Roman" w:hAnsi="Times New Roman" w:cs="Times New Roman"/>
-          <w:sz w:val="32"/>
-          <w:szCs w:val="32"/>
-        </w:rPr>
-      </w:pPr>
-    </w:p>
-    <w:p>
-      <w:pPr>
-        <w:spacing w:line="276" w:lineRule="auto"/>
-        <w:rPr>
-          <w:rFonts w:ascii="Times New Roman" w:hAnsi="Times New Roman" w:cs="Times New Roman"/>
-          <w:sz w:val="32"/>
-          <w:szCs w:val="32"/>
-        </w:rPr>
       </w:pPr>
     </w:p>
     <w:p>
@@ -3750,6 +4012,22 @@
     </w:p>
     <w:p>
       <w:pPr>
+        <w:spacing w:line="276" w:lineRule="auto"/>
+        <w:rPr>
+          <w:rFonts w:ascii="Times New Roman" w:hAnsi="Times New Roman" w:cs="Times New Roman"/>
+        </w:rPr>
+      </w:pPr>
+    </w:p>
+    <w:p>
+      <w:pPr>
+        <w:spacing w:line="276" w:lineRule="auto"/>
+        <w:rPr>
+          <w:rFonts w:ascii="Times New Roman" w:hAnsi="Times New Roman" w:cs="Times New Roman"/>
+        </w:rPr>
+      </w:pPr>
+    </w:p>
+    <w:p>
+      <w:pPr>
         <w:pStyle w:val="Prrafodelista"/>
         <w:numPr>
           <w:ilvl w:val="0"/>
@@ -3774,6 +4052,7 @@
           <w:sz w:val="40"/>
           <w:szCs w:val="40"/>
         </w:rPr>
+        <w:lastRenderedPageBreak/>
         <w:t>Mantenimiento y cuidado</w:t>
       </w:r>
     </w:p>
@@ -3797,7 +4076,6 @@
           <w:sz w:val="32"/>
           <w:szCs w:val="32"/>
         </w:rPr>
-        <w:lastRenderedPageBreak/>
         <w:t xml:space="preserve">   </w:t>
       </w:r>
       <w:r>
@@ -4239,6 +4517,22 @@
     </w:p>
     <w:p>
       <w:pPr>
+        <w:spacing w:line="276" w:lineRule="auto"/>
+        <w:rPr>
+          <w:rFonts w:ascii="Times New Roman" w:hAnsi="Times New Roman" w:cs="Times New Roman"/>
+        </w:rPr>
+      </w:pPr>
+    </w:p>
+    <w:p>
+      <w:pPr>
+        <w:spacing w:line="276" w:lineRule="auto"/>
+        <w:rPr>
+          <w:rFonts w:ascii="Times New Roman" w:hAnsi="Times New Roman" w:cs="Times New Roman"/>
+        </w:rPr>
+      </w:pPr>
+    </w:p>
+    <w:p>
+      <w:pPr>
         <w:pStyle w:val="Prrafodelista"/>
         <w:numPr>
           <w:ilvl w:val="0"/>
@@ -4263,6 +4557,7 @@
           <w:sz w:val="40"/>
           <w:szCs w:val="40"/>
         </w:rPr>
+        <w:lastRenderedPageBreak/>
         <w:t>Soluciones de problemas</w:t>
       </w:r>
     </w:p>
@@ -4423,7 +4718,6 @@
                 <w:sz w:val="28"/>
                 <w:szCs w:val="28"/>
               </w:rPr>
-              <w:lastRenderedPageBreak/>
               <w:t xml:space="preserve">El </w:t>
             </w:r>
             <w:proofErr w:type="spellStart"/>
@@ -7745,7 +8039,7 @@
   <w:style w:type="paragraph" w:default="1" w:styleId="Normal">
     <w:name w:val="Normal"/>
     <w:qFormat/>
-    <w:rsid w:val="003C02BA"/>
+    <w:rsid w:val="00460834"/>
   </w:style>
   <w:style w:type="paragraph" w:styleId="Ttulo1">
     <w:name w:val="heading 1"/>
@@ -7949,6 +8243,7 @@
   <w:style w:type="character" w:default="1" w:styleId="Fuentedeprrafopredeter">
     <w:name w:val="Default Paragraph Font"/>
     <w:uiPriority w:val="1"/>
+    <w:semiHidden/>
     <w:unhideWhenUsed/>
   </w:style>
   <w:style w:type="table" w:default="1" w:styleId="Tablanormal">

</xml_diff>